<commit_message>
Ein paar kleine Korrekturen gemacht.
</commit_message>
<xml_diff>
--- a/Documents/Analyse/Anwendungsfälle ew/anwendungsfälle.docx
+++ b/Documents/Analyse/Anwendungsfälle ew/anwendungsfälle.docx
@@ -1,6 +1,6 @@
 
 <file path=word/document.xml><?xml version="1.0" encoding="utf-8"?>
-<w:document xmlns:wpc="http://schemas.microsoft.com/office/word/2010/wordprocessingCanvas" xmlns:mo="http://schemas.microsoft.com/office/mac/office/2008/main" xmlns:mc="http://schemas.openxmlformats.org/markup-compatibility/2006" xmlns:mv="urn:schemas-microsoft-com:mac:vml" xmlns:o="urn:schemas-microsoft-com:office:office" xmlns:r="http://schemas.openxmlformats.org/officeDocument/2006/relationships" xmlns:m="http://schemas.openxmlformats.org/officeDocument/2006/math" xmlns:v="urn:schemas-microsoft-com:vml" xmlns:wp14="http://schemas.microsoft.com/office/word/2010/wordprocessingDrawing" xmlns:wp="http://schemas.openxmlformats.org/drawingml/2006/wordprocessingDrawing" xmlns:w10="urn:schemas-microsoft-com:office:word" xmlns:w="http://schemas.openxmlformats.org/wordprocessingml/2006/main" xmlns:w14="http://schemas.microsoft.com/office/word/2010/wordml" xmlns:wpg="http://schemas.microsoft.com/office/word/2010/wordprocessingGroup" xmlns:wpi="http://schemas.microsoft.com/office/word/2010/wordprocessingInk" xmlns:wne="http://schemas.microsoft.com/office/word/2006/wordml" xmlns:wps="http://schemas.microsoft.com/office/word/2010/wordprocessingShape" mc:Ignorable="w14 wp14">
+<w:document xmlns:wpc="http://schemas.microsoft.com/office/word/2010/wordprocessingCanvas" xmlns:mc="http://schemas.openxmlformats.org/markup-compatibility/2006" xmlns:o="urn:schemas-microsoft-com:office:office" xmlns:r="http://schemas.openxmlformats.org/officeDocument/2006/relationships" xmlns:m="http://schemas.openxmlformats.org/officeDocument/2006/math" xmlns:v="urn:schemas-microsoft-com:vml" xmlns:wp14="http://schemas.microsoft.com/office/word/2010/wordprocessingDrawing" xmlns:wp="http://schemas.openxmlformats.org/drawingml/2006/wordprocessingDrawing" xmlns:w10="urn:schemas-microsoft-com:office:word" xmlns:w="http://schemas.openxmlformats.org/wordprocessingml/2006/main" xmlns:w14="http://schemas.microsoft.com/office/word/2010/wordml" xmlns:w15="http://schemas.microsoft.com/office/word/2012/wordml" xmlns:wpg="http://schemas.microsoft.com/office/word/2010/wordprocessingGroup" xmlns:wpi="http://schemas.microsoft.com/office/word/2010/wordprocessingInk" xmlns:wne="http://schemas.microsoft.com/office/word/2006/wordml" xmlns:wps="http://schemas.microsoft.com/office/word/2010/wordprocessingShape" mc:Ignorable="w14 w15 wp14">
   <w:body>
     <w:p>
       <w:pPr>
@@ -14,9 +14,11 @@
       <w:pPr>
         <w:pStyle w:val="berschrift1"/>
       </w:pPr>
+      <w:proofErr w:type="spellStart"/>
       <w:r>
         <w:t>Achievements</w:t>
       </w:r>
+      <w:proofErr w:type="spellEnd"/>
     </w:p>
     <w:p>
       <w:pPr>
@@ -28,18 +30,59 @@
         <w:rPr>
           <w:i/>
         </w:rPr>
-        <w:t>(brief)</w:t>
+        <w:t>(</w:t>
+      </w:r>
+      <w:proofErr w:type="spellStart"/>
+      <w:r>
+        <w:rPr>
+          <w:i/>
+        </w:rPr>
+        <w:t>brief</w:t>
+      </w:r>
+      <w:proofErr w:type="spellEnd"/>
+      <w:r>
+        <w:rPr>
+          <w:i/>
+        </w:rPr>
+        <w:t>)</w:t>
       </w:r>
     </w:p>
     <w:p>
       <w:r>
         <w:t xml:space="preserve">Der Spieler kann verschiedene Errungenschaften </w:t>
       </w:r>
-      <w:r>
-        <w:t xml:space="preserve">abschliessen und wird dafür belohnt. Vom Startmenu aus kann er seine erreichten und noch offenen Achievements anschauen. </w:t>
-      </w:r>
-      <w:r>
-        <w:t>Nach jedem erfolgreichen Spiel werden die neu erreichten Punkte angezeigt. Beispiele für solche Achivements: Fünf Schiffe nacheinander korrekt beladen, Zehn Container in weniger als 10s, usw.</w:t>
+      <w:proofErr w:type="spellStart"/>
+      <w:r>
+        <w:t>abschliessen</w:t>
+      </w:r>
+      <w:proofErr w:type="spellEnd"/>
+      <w:r>
+        <w:t xml:space="preserve"> und wird dafür belohnt. Vom Startmen</w:t>
+      </w:r>
+      <w:r>
+        <w:t>ü</w:t>
+      </w:r>
+      <w:r>
+        <w:t xml:space="preserve"> aus kann er seine erreichten und noch offenen </w:t>
+      </w:r>
+      <w:proofErr w:type="spellStart"/>
+      <w:r>
+        <w:t>Achievements</w:t>
+      </w:r>
+      <w:proofErr w:type="spellEnd"/>
+      <w:r>
+        <w:t xml:space="preserve"> anschauen. </w:t>
+      </w:r>
+      <w:r>
+        <w:t xml:space="preserve">Nach jedem erfolgreichen Spiel werden die neu erreichten Punkte angezeigt. Beispiele für solche </w:t>
+      </w:r>
+      <w:proofErr w:type="spellStart"/>
+      <w:r>
+        <w:t>Achivements</w:t>
+      </w:r>
+      <w:proofErr w:type="spellEnd"/>
+      <w:r>
+        <w:t>: Fünf Schiffe nacheinander korrekt beladen, Zehn Container in weniger als 10s, usw.</w:t>
       </w:r>
     </w:p>
     <w:p>
@@ -60,15 +103,37 @@
         <w:rPr>
           <w:i/>
         </w:rPr>
-        <w:t>(casual)</w:t>
-      </w:r>
-    </w:p>
-    <w:p>
+        <w:t>(</w:t>
+      </w:r>
+      <w:proofErr w:type="spellStart"/>
+      <w:r>
+        <w:rPr>
+          <w:i/>
+        </w:rPr>
+        <w:t>casual</w:t>
+      </w:r>
+      <w:proofErr w:type="spellEnd"/>
+      <w:r>
+        <w:rPr>
+          <w:i/>
+        </w:rPr>
+        <w:t>)</w:t>
+      </w:r>
+    </w:p>
+    <w:p>
+      <w:proofErr w:type="spellStart"/>
       <w:r>
         <w:rPr>
           <w:u w:val="single"/>
         </w:rPr>
-        <w:t>Standardszeniario:</w:t>
+        <w:t>Standardszeniario</w:t>
+      </w:r>
+      <w:proofErr w:type="spellEnd"/>
+      <w:r>
+        <w:rPr>
+          <w:u w:val="single"/>
+        </w:rPr>
+        <w:t>:</w:t>
       </w:r>
       <w:r>
         <w:t xml:space="preserve"> </w:t>
@@ -76,15 +141,7 @@
     </w:p>
     <w:p>
       <w:r>
-        <w:t>Damit ein neuer Spieler einen einfachen Einstieg ins Spiel bekommt</w:t>
-      </w:r>
-      <w:proofErr w:type="gramStart"/>
-      <w:r>
-        <w:t>, kann</w:t>
-      </w:r>
-      <w:proofErr w:type="gramEnd"/>
-      <w:r>
-        <w:t xml:space="preserve"> er das Tutorial machen. Das Tutorial erklärt mit einem einfachen Spiel den Spielablauf: Das Schiff, der Zug mit den Containern und der Kran erscheinen auf dem Bildschirm. Der Zug bringt den ersten Container. Dem Spieler wird mit Pfeilen mitgeteilt wie er den Container halten und aufs Schiff setzen kann. Der Spieler bewegt den Kran hin und her und positioniert den Container am vom Tutorial gezeigten Ort. Diesen Ablauf kann er wiederholen bis der Zug leer ist.</w:t>
+        <w:t>Damit ein neuer Spieler einen einfachen Einstieg ins Spiel bekommt, kann er das Tutorial machen. Das Tutorial erklärt mit einem einfachen Spiel den Spielablauf: Das Schiff, der Zug mit den Containern und der Kran erscheinen auf dem Bildschirm. Der Zug bringt den ersten Container. Dem Spieler wird mit Pfeilen mitgeteilt wie er den Container halten und aufs Schiff setzen kann. Der Spieler bewegt den Kran hin und her und positioniert den Container am vom Tutorial gezeigten Ort. Diesen Ablauf kann er wiederholen bis der Zug leer ist.</w:t>
       </w:r>
     </w:p>
     <w:p/>
@@ -103,7 +160,12 @@
     </w:p>
     <w:p>
       <w:r>
-        <w:t>Es wird auf ein Spiel verzichtet und der Spieler bekommt eine schriftliche Anleitung wie das Spiel zu bedienen ist.</w:t>
+        <w:t>Es wird auf ein Spiel verzichtet und der Sp</w:t>
+      </w:r>
+      <w:bookmarkStart w:id="0" w:name="_GoBack"/>
+      <w:bookmarkEnd w:id="0"/>
+      <w:r>
+        <w:t>ieler bekommt eine schriftliche Anleitung wie das Spiel zu bedienen ist.</w:t>
       </w:r>
     </w:p>
     <w:p/>
@@ -131,7 +193,35 @@
         <w:rPr>
           <w:i/>
         </w:rPr>
-        <w:t>(fully dressed)</w:t>
+        <w:t>(</w:t>
+      </w:r>
+      <w:proofErr w:type="spellStart"/>
+      <w:r>
+        <w:rPr>
+          <w:i/>
+        </w:rPr>
+        <w:t>fully</w:t>
+      </w:r>
+      <w:proofErr w:type="spellEnd"/>
+      <w:r>
+        <w:rPr>
+          <w:i/>
+        </w:rPr>
+        <w:t xml:space="preserve"> </w:t>
+      </w:r>
+      <w:proofErr w:type="spellStart"/>
+      <w:r>
+        <w:rPr>
+          <w:i/>
+        </w:rPr>
+        <w:t>dressed</w:t>
+      </w:r>
+      <w:proofErr w:type="spellEnd"/>
+      <w:r>
+        <w:rPr>
+          <w:i/>
+        </w:rPr>
+        <w:t>)</w:t>
       </w:r>
     </w:p>
     <w:p>
@@ -306,7 +396,24 @@
           </w:tcPr>
           <w:p>
             <w:r>
-              <w:t>Spieler: Will eine andere Spielart, wo er nicht einzelne Levels abschliesst.</w:t>
+              <w:t xml:space="preserve">Spieler: Will eine andere Spielart, </w:t>
+            </w:r>
+            <w:r>
+              <w:t>in der</w:t>
+            </w:r>
+            <w:r>
+              <w:t xml:space="preserve"> er ni</w:t>
+            </w:r>
+            <w:r>
+              <w:t xml:space="preserve">cht einzelne Levels </w:t>
+            </w:r>
+            <w:proofErr w:type="spellStart"/>
+            <w:r>
+              <w:t>abschliesst</w:t>
+            </w:r>
+            <w:proofErr w:type="spellEnd"/>
+            <w:r>
+              <w:t>, sondern für längere Zeit spielen kann und die kontinuierlich herausfordernder wird.</w:t>
             </w:r>
           </w:p>
         </w:tc>
@@ -344,7 +451,15 @@
           </w:tcPr>
           <w:p>
             <w:r>
-              <w:t>Spieler weiss wie das Spiel funktioniert</w:t>
+              <w:t xml:space="preserve">Spieler </w:t>
+            </w:r>
+            <w:proofErr w:type="spellStart"/>
+            <w:r>
+              <w:t>weiss</w:t>
+            </w:r>
+            <w:proofErr w:type="spellEnd"/>
+            <w:r>
+              <w:t xml:space="preserve"> wie das Spiel funktioniert</w:t>
             </w:r>
           </w:p>
         </w:tc>
@@ -368,6 +483,7 @@
               <w:rPr>
                 <w:b/>
               </w:rPr>
+              <w:lastRenderedPageBreak/>
               <w:t>Nachbedingungen</w:t>
             </w:r>
             <w:r>
@@ -390,8 +506,6 @@
             <w:r>
               <w:t>Spielstand wird gespeichert</w:t>
             </w:r>
-            <w:bookmarkStart w:id="0" w:name="_GoBack"/>
-            <w:bookmarkEnd w:id="0"/>
           </w:p>
         </w:tc>
       </w:tr>
@@ -414,7 +528,6 @@
               <w:rPr>
                 <w:b/>
               </w:rPr>
-              <w:lastRenderedPageBreak/>
               <w:t>Standardablauf:</w:t>
             </w:r>
           </w:p>
@@ -459,7 +572,13 @@
               <w:t>4</w:t>
             </w:r>
             <w:r>
-              <w:t>. Der Spieler belät das Schiff mit den Containern</w:t>
+              <w:t>. Der Spieler belä</w:t>
+            </w:r>
+            <w:r>
+              <w:t>d</w:t>
+            </w:r>
+            <w:r>
+              <w:t>t das Schiff mit den Containern</w:t>
             </w:r>
             <w:r>
               <w:t xml:space="preserve"> vom Zug</w:t>
@@ -634,7 +753,21 @@
               <w:rPr>
                 <w:b/>
               </w:rPr>
-              <w:t>Liste der Technik- und Datenvatiationen:</w:t>
+              <w:t xml:space="preserve">Liste der Technik- und </w:t>
+            </w:r>
+            <w:proofErr w:type="spellStart"/>
+            <w:r>
+              <w:rPr>
+                <w:b/>
+              </w:rPr>
+              <w:t>Datenvatiationen</w:t>
+            </w:r>
+            <w:proofErr w:type="spellEnd"/>
+            <w:r>
+              <w:rPr>
+                <w:b/>
+              </w:rPr>
+              <w:t>:</w:t>
             </w:r>
           </w:p>
         </w:tc>
@@ -742,6 +875,7 @@
         <w:pStyle w:val="Untertitel"/>
       </w:pPr>
       <w:r>
+        <w:lastRenderedPageBreak/>
         <w:t>Anwendungsfalldiagramm</w:t>
       </w:r>
     </w:p>
@@ -749,6 +883,7 @@
       <w:r>
         <w:rPr>
           <w:noProof/>
+          <w:lang w:val="de-CH" w:eastAsia="de-CH"/>
         </w:rPr>
         <w:drawing>
           <wp:inline distT="0" distB="0" distL="0" distR="0" wp14:anchorId="3C3AE00D" wp14:editId="0A431C49">
@@ -768,7 +903,7 @@
                     </pic:cNvPicPr>
                   </pic:nvPicPr>
                   <pic:blipFill>
-                    <a:blip r:embed="rId8">
+                    <a:blip r:embed="rId7">
                       <a:extLst>
                         <a:ext uri="{28A0092B-C50C-407E-A947-70E740481C1C}">
                           <a14:useLocalDpi xmlns:a14="http://schemas.microsoft.com/office/drawing/2010/main" val="0"/>
@@ -810,10 +945,10 @@
       </w:r>
     </w:p>
     <w:p>
-      <w:hyperlink r:id="rId9" w:history="1">
+      <w:hyperlink r:id="rId8" w:history="1">
         <w:r>
           <w:rPr>
-            <w:rStyle w:val="Link"/>
+            <w:rStyle w:val="Hyperlink"/>
           </w:rPr>
           <w:t>http://bramp.github.io/js-sequence-diagrams/</w:t>
         </w:r>
@@ -823,6 +958,7 @@
       <w:r>
         <w:rPr>
           <w:noProof/>
+          <w:lang w:val="de-CH" w:eastAsia="de-CH"/>
         </w:rPr>
         <w:drawing>
           <wp:inline distT="0" distB="0" distL="0" distR="0" wp14:anchorId="32BDBF39" wp14:editId="263FA0F3">
@@ -842,7 +978,7 @@
                     </pic:cNvPicPr>
                   </pic:nvPicPr>
                   <pic:blipFill>
-                    <a:blip r:embed="rId10">
+                    <a:blip r:embed="rId9">
                       <a:extLst>
                         <a:ext uri="{28A0092B-C50C-407E-A947-70E740481C1C}">
                           <a14:useLocalDpi xmlns:a14="http://schemas.microsoft.com/office/drawing/2010/main" val="0"/>
@@ -900,6 +1036,7 @@
         <w:pStyle w:val="Untertitel"/>
       </w:pPr>
       <w:r>
+        <w:lastRenderedPageBreak/>
         <w:t>Systemverträge</w:t>
       </w:r>
     </w:p>
@@ -910,16 +1047,34 @@
           <w:u w:val="single"/>
         </w:rPr>
       </w:pPr>
+      <w:proofErr w:type="spellStart"/>
       <w:r>
         <w:rPr>
           <w:u w:val="single"/>
         </w:rPr>
         <w:t>create</w:t>
       </w:r>
-    </w:p>
-    <w:p>
-      <w:r>
-        <w:t>Operation: create Undendliches Spiel</w:t>
+      <w:proofErr w:type="spellEnd"/>
+    </w:p>
+    <w:p>
+      <w:r>
+        <w:t xml:space="preserve">Operation: </w:t>
+      </w:r>
+      <w:proofErr w:type="spellStart"/>
+      <w:r>
+        <w:t>create</w:t>
+      </w:r>
+      <w:proofErr w:type="spellEnd"/>
+      <w:r>
+        <w:t xml:space="preserve"> </w:t>
+      </w:r>
+      <w:proofErr w:type="spellStart"/>
+      <w:r>
+        <w:t>Undendliches</w:t>
+      </w:r>
+      <w:proofErr w:type="spellEnd"/>
+      <w:r>
+        <w:t xml:space="preserve"> Spiel</w:t>
       </w:r>
     </w:p>
     <w:p>
@@ -939,16 +1094,40 @@
           <w:u w:val="single"/>
         </w:rPr>
       </w:pPr>
+      <w:proofErr w:type="spellStart"/>
       <w:r>
         <w:rPr>
           <w:u w:val="single"/>
         </w:rPr>
-        <w:t>new Boat</w:t>
-      </w:r>
-    </w:p>
-    <w:p>
-      <w:r>
-        <w:t>Operation: new Boat (speed)</w:t>
+        <w:t>new</w:t>
+      </w:r>
+      <w:proofErr w:type="spellEnd"/>
+      <w:r>
+        <w:rPr>
+          <w:u w:val="single"/>
+        </w:rPr>
+        <w:t xml:space="preserve"> Boat</w:t>
+      </w:r>
+    </w:p>
+    <w:p>
+      <w:r>
+        <w:t xml:space="preserve">Operation: </w:t>
+      </w:r>
+      <w:proofErr w:type="spellStart"/>
+      <w:r>
+        <w:t>new</w:t>
+      </w:r>
+      <w:proofErr w:type="spellEnd"/>
+      <w:r>
+        <w:t xml:space="preserve"> Boat (</w:t>
+      </w:r>
+      <w:proofErr w:type="spellStart"/>
+      <w:r>
+        <w:t>speed</w:t>
+      </w:r>
+      <w:proofErr w:type="spellEnd"/>
+      <w:r>
+        <w:t>)</w:t>
       </w:r>
     </w:p>
     <w:p>
@@ -963,17 +1142,25 @@
           <w:u w:val="single"/>
         </w:rPr>
       </w:pPr>
+      <w:proofErr w:type="spellStart"/>
       <w:r>
         <w:rPr>
           <w:u w:val="single"/>
         </w:rPr>
-        <w:t>load Container</w:t>
+        <w:t>load</w:t>
+      </w:r>
+      <w:proofErr w:type="spellEnd"/>
+      <w:r>
+        <w:rPr>
+          <w:u w:val="single"/>
+        </w:rPr>
+        <w:t xml:space="preserve"> Container</w:t>
       </w:r>
     </w:p>
     <w:p/>
     <w:sectPr>
-      <w:headerReference w:type="default" r:id="rId11"/>
-      <w:footerReference w:type="default" r:id="rId12"/>
+      <w:headerReference w:type="default" r:id="rId10"/>
+      <w:footerReference w:type="default" r:id="rId11"/>
       <w:pgSz w:w="11900" w:h="16840"/>
       <w:pgMar w:top="1417" w:right="1417" w:bottom="1134" w:left="1417" w:header="708" w:footer="708" w:gutter="0"/>
       <w:cols w:space="708"/>
@@ -984,7 +1171,7 @@
 </file>
 
 <file path=word/endnotes.xml><?xml version="1.0" encoding="utf-8"?>
-<w:endnotes xmlns:wpc="http://schemas.microsoft.com/office/word/2010/wordprocessingCanvas" xmlns:mo="http://schemas.microsoft.com/office/mac/office/2008/main" xmlns:mc="http://schemas.openxmlformats.org/markup-compatibility/2006" xmlns:mv="urn:schemas-microsoft-com:mac:vml" xmlns:o="urn:schemas-microsoft-com:office:office" xmlns:r="http://schemas.openxmlformats.org/officeDocument/2006/relationships" xmlns:m="http://schemas.openxmlformats.org/officeDocument/2006/math" xmlns:v="urn:schemas-microsoft-com:vml" xmlns:wp14="http://schemas.microsoft.com/office/word/2010/wordprocessingDrawing" xmlns:wp="http://schemas.openxmlformats.org/drawingml/2006/wordprocessingDrawing" xmlns:w10="urn:schemas-microsoft-com:office:word" xmlns:w="http://schemas.openxmlformats.org/wordprocessingml/2006/main" xmlns:w14="http://schemas.microsoft.com/office/word/2010/wordml" xmlns:wpg="http://schemas.microsoft.com/office/word/2010/wordprocessingGroup" xmlns:wpi="http://schemas.microsoft.com/office/word/2010/wordprocessingInk" xmlns:wne="http://schemas.microsoft.com/office/word/2006/wordml" xmlns:wps="http://schemas.microsoft.com/office/word/2010/wordprocessingShape" mc:Ignorable="w14 wp14">
+<w:endnotes xmlns:wpc="http://schemas.microsoft.com/office/word/2010/wordprocessingCanvas" xmlns:mc="http://schemas.openxmlformats.org/markup-compatibility/2006" xmlns:o="urn:schemas-microsoft-com:office:office" xmlns:r="http://schemas.openxmlformats.org/officeDocument/2006/relationships" xmlns:m="http://schemas.openxmlformats.org/officeDocument/2006/math" xmlns:v="urn:schemas-microsoft-com:vml" xmlns:wp14="http://schemas.microsoft.com/office/word/2010/wordprocessingDrawing" xmlns:wp="http://schemas.openxmlformats.org/drawingml/2006/wordprocessingDrawing" xmlns:w10="urn:schemas-microsoft-com:office:word" xmlns:w="http://schemas.openxmlformats.org/wordprocessingml/2006/main" xmlns:w14="http://schemas.microsoft.com/office/word/2010/wordml" xmlns:w15="http://schemas.microsoft.com/office/word/2012/wordml" xmlns:wpg="http://schemas.microsoft.com/office/word/2010/wordprocessingGroup" xmlns:wpi="http://schemas.microsoft.com/office/word/2010/wordprocessingInk" xmlns:wne="http://schemas.microsoft.com/office/word/2006/wordml" xmlns:wps="http://schemas.microsoft.com/office/word/2010/wordprocessingShape" mc:Ignorable="w14 w15 wp14">
   <w:endnote w:type="separator" w:id="-1">
     <w:p>
       <w:r>
@@ -1003,7 +1190,7 @@
 </file>
 
 <file path=word/footer1.xml><?xml version="1.0" encoding="utf-8"?>
-<w:ftr xmlns:wpc="http://schemas.microsoft.com/office/word/2010/wordprocessingCanvas" xmlns:mo="http://schemas.microsoft.com/office/mac/office/2008/main" xmlns:mc="http://schemas.openxmlformats.org/markup-compatibility/2006" xmlns:mv="urn:schemas-microsoft-com:mac:vml" xmlns:o="urn:schemas-microsoft-com:office:office" xmlns:r="http://schemas.openxmlformats.org/officeDocument/2006/relationships" xmlns:m="http://schemas.openxmlformats.org/officeDocument/2006/math" xmlns:v="urn:schemas-microsoft-com:vml" xmlns:wp14="http://schemas.microsoft.com/office/word/2010/wordprocessingDrawing" xmlns:wp="http://schemas.openxmlformats.org/drawingml/2006/wordprocessingDrawing" xmlns:w10="urn:schemas-microsoft-com:office:word" xmlns:w="http://schemas.openxmlformats.org/wordprocessingml/2006/main" xmlns:w14="http://schemas.microsoft.com/office/word/2010/wordml" xmlns:wpg="http://schemas.microsoft.com/office/word/2010/wordprocessingGroup" xmlns:wpi="http://schemas.microsoft.com/office/word/2010/wordprocessingInk" xmlns:wne="http://schemas.microsoft.com/office/word/2006/wordml" xmlns:wps="http://schemas.microsoft.com/office/word/2010/wordprocessingShape" mc:Ignorable="w14 wp14">
+<w:ftr xmlns:wpc="http://schemas.microsoft.com/office/word/2010/wordprocessingCanvas" xmlns:mc="http://schemas.openxmlformats.org/markup-compatibility/2006" xmlns:o="urn:schemas-microsoft-com:office:office" xmlns:r="http://schemas.openxmlformats.org/officeDocument/2006/relationships" xmlns:m="http://schemas.openxmlformats.org/officeDocument/2006/math" xmlns:v="urn:schemas-microsoft-com:vml" xmlns:wp14="http://schemas.microsoft.com/office/word/2010/wordprocessingDrawing" xmlns:wp="http://schemas.openxmlformats.org/drawingml/2006/wordprocessingDrawing" xmlns:w10="urn:schemas-microsoft-com:office:word" xmlns:w="http://schemas.openxmlformats.org/wordprocessingml/2006/main" xmlns:w14="http://schemas.microsoft.com/office/word/2010/wordml" xmlns:w15="http://schemas.microsoft.com/office/word/2012/wordml" xmlns:wpg="http://schemas.microsoft.com/office/word/2010/wordprocessingGroup" xmlns:wpi="http://schemas.microsoft.com/office/word/2010/wordprocessingInk" xmlns:wne="http://schemas.microsoft.com/office/word/2006/wordml" xmlns:wps="http://schemas.microsoft.com/office/word/2010/wordprocessingShape" mc:Ignorable="w14 w15 wp14">
   <w:p>
     <w:pPr>
       <w:pStyle w:val="Fuzeile"/>
@@ -1020,7 +1207,7 @@
 </file>
 
 <file path=word/footnotes.xml><?xml version="1.0" encoding="utf-8"?>
-<w:footnotes xmlns:wpc="http://schemas.microsoft.com/office/word/2010/wordprocessingCanvas" xmlns:mo="http://schemas.microsoft.com/office/mac/office/2008/main" xmlns:mc="http://schemas.openxmlformats.org/markup-compatibility/2006" xmlns:mv="urn:schemas-microsoft-com:mac:vml" xmlns:o="urn:schemas-microsoft-com:office:office" xmlns:r="http://schemas.openxmlformats.org/officeDocument/2006/relationships" xmlns:m="http://schemas.openxmlformats.org/officeDocument/2006/math" xmlns:v="urn:schemas-microsoft-com:vml" xmlns:wp14="http://schemas.microsoft.com/office/word/2010/wordprocessingDrawing" xmlns:wp="http://schemas.openxmlformats.org/drawingml/2006/wordprocessingDrawing" xmlns:w10="urn:schemas-microsoft-com:office:word" xmlns:w="http://schemas.openxmlformats.org/wordprocessingml/2006/main" xmlns:w14="http://schemas.microsoft.com/office/word/2010/wordml" xmlns:wpg="http://schemas.microsoft.com/office/word/2010/wordprocessingGroup" xmlns:wpi="http://schemas.microsoft.com/office/word/2010/wordprocessingInk" xmlns:wne="http://schemas.microsoft.com/office/word/2006/wordml" xmlns:wps="http://schemas.microsoft.com/office/word/2010/wordprocessingShape" mc:Ignorable="w14 wp14">
+<w:footnotes xmlns:wpc="http://schemas.microsoft.com/office/word/2010/wordprocessingCanvas" xmlns:mc="http://schemas.openxmlformats.org/markup-compatibility/2006" xmlns:o="urn:schemas-microsoft-com:office:office" xmlns:r="http://schemas.openxmlformats.org/officeDocument/2006/relationships" xmlns:m="http://schemas.openxmlformats.org/officeDocument/2006/math" xmlns:v="urn:schemas-microsoft-com:vml" xmlns:wp14="http://schemas.microsoft.com/office/word/2010/wordprocessingDrawing" xmlns:wp="http://schemas.openxmlformats.org/drawingml/2006/wordprocessingDrawing" xmlns:w10="urn:schemas-microsoft-com:office:word" xmlns:w="http://schemas.openxmlformats.org/wordprocessingml/2006/main" xmlns:w14="http://schemas.microsoft.com/office/word/2010/wordml" xmlns:w15="http://schemas.microsoft.com/office/word/2012/wordml" xmlns:wpg="http://schemas.microsoft.com/office/word/2010/wordprocessingGroup" xmlns:wpi="http://schemas.microsoft.com/office/word/2010/wordprocessingInk" xmlns:wne="http://schemas.microsoft.com/office/word/2006/wordml" xmlns:wps="http://schemas.microsoft.com/office/word/2010/wordprocessingShape" mc:Ignorable="w14 w15 wp14">
   <w:footnote w:type="separator" w:id="-1">
     <w:p>
       <w:r>
@@ -1039,7 +1226,7 @@
 </file>
 
 <file path=word/header1.xml><?xml version="1.0" encoding="utf-8"?>
-<w:hdr xmlns:wpc="http://schemas.microsoft.com/office/word/2010/wordprocessingCanvas" xmlns:mo="http://schemas.microsoft.com/office/mac/office/2008/main" xmlns:mc="http://schemas.openxmlformats.org/markup-compatibility/2006" xmlns:mv="urn:schemas-microsoft-com:mac:vml" xmlns:o="urn:schemas-microsoft-com:office:office" xmlns:r="http://schemas.openxmlformats.org/officeDocument/2006/relationships" xmlns:m="http://schemas.openxmlformats.org/officeDocument/2006/math" xmlns:v="urn:schemas-microsoft-com:vml" xmlns:wp14="http://schemas.microsoft.com/office/word/2010/wordprocessingDrawing" xmlns:wp="http://schemas.openxmlformats.org/drawingml/2006/wordprocessingDrawing" xmlns:w10="urn:schemas-microsoft-com:office:word" xmlns:w="http://schemas.openxmlformats.org/wordprocessingml/2006/main" xmlns:w14="http://schemas.microsoft.com/office/word/2010/wordml" xmlns:wpg="http://schemas.microsoft.com/office/word/2010/wordprocessingGroup" xmlns:wpi="http://schemas.microsoft.com/office/word/2010/wordprocessingInk" xmlns:wne="http://schemas.microsoft.com/office/word/2006/wordml" xmlns:wps="http://schemas.microsoft.com/office/word/2010/wordprocessingShape" mc:Ignorable="w14 wp14">
+<w:hdr xmlns:wpc="http://schemas.microsoft.com/office/word/2010/wordprocessingCanvas" xmlns:mc="http://schemas.openxmlformats.org/markup-compatibility/2006" xmlns:o="urn:schemas-microsoft-com:office:office" xmlns:r="http://schemas.openxmlformats.org/officeDocument/2006/relationships" xmlns:m="http://schemas.openxmlformats.org/officeDocument/2006/math" xmlns:v="urn:schemas-microsoft-com:vml" xmlns:wp14="http://schemas.microsoft.com/office/word/2010/wordprocessingDrawing" xmlns:wp="http://schemas.openxmlformats.org/drawingml/2006/wordprocessingDrawing" xmlns:w10="urn:schemas-microsoft-com:office:word" xmlns:w="http://schemas.openxmlformats.org/wordprocessingml/2006/main" xmlns:w14="http://schemas.microsoft.com/office/word/2010/wordml" xmlns:w15="http://schemas.microsoft.com/office/word/2012/wordml" xmlns:wpg="http://schemas.microsoft.com/office/word/2010/wordprocessingGroup" xmlns:wpi="http://schemas.microsoft.com/office/word/2010/wordprocessingInk" xmlns:wne="http://schemas.microsoft.com/office/word/2006/wordml" xmlns:wps="http://schemas.microsoft.com/office/word/2010/wordprocessingShape" mc:Ignorable="w14 w15 wp14">
   <w:p>
     <w:pPr>
       <w:pStyle w:val="Kopfzeile"/>
@@ -1052,14 +1239,18 @@
     </w:r>
     <w:r>
       <w:tab/>
+    </w:r>
+    <w:proofErr w:type="spellStart"/>
+    <w:r>
       <w:t>wanglemi</w:t>
     </w:r>
+    <w:proofErr w:type="spellEnd"/>
   </w:p>
 </w:hdr>
 </file>
 
 <file path=word/numbering.xml><?xml version="1.0" encoding="utf-8"?>
-<w:numbering xmlns:wpc="http://schemas.microsoft.com/office/word/2010/wordprocessingCanvas" xmlns:mo="http://schemas.microsoft.com/office/mac/office/2008/main" xmlns:mc="http://schemas.openxmlformats.org/markup-compatibility/2006" xmlns:mv="urn:schemas-microsoft-com:mac:vml" xmlns:o="urn:schemas-microsoft-com:office:office" xmlns:r="http://schemas.openxmlformats.org/officeDocument/2006/relationships" xmlns:m="http://schemas.openxmlformats.org/officeDocument/2006/math" xmlns:v="urn:schemas-microsoft-com:vml" xmlns:wp14="http://schemas.microsoft.com/office/word/2010/wordprocessingDrawing" xmlns:wp="http://schemas.openxmlformats.org/drawingml/2006/wordprocessingDrawing" xmlns:w10="urn:schemas-microsoft-com:office:word" xmlns:w="http://schemas.openxmlformats.org/wordprocessingml/2006/main" xmlns:w14="http://schemas.microsoft.com/office/word/2010/wordml" xmlns:wpg="http://schemas.microsoft.com/office/word/2010/wordprocessingGroup" xmlns:wpi="http://schemas.microsoft.com/office/word/2010/wordprocessingInk" xmlns:wne="http://schemas.microsoft.com/office/word/2006/wordml" xmlns:wps="http://schemas.microsoft.com/office/word/2010/wordprocessingShape" mc:Ignorable="w14 wp14">
+<w:numbering xmlns:wpc="http://schemas.microsoft.com/office/word/2010/wordprocessingCanvas" xmlns:mc="http://schemas.openxmlformats.org/markup-compatibility/2006" xmlns:o="urn:schemas-microsoft-com:office:office" xmlns:r="http://schemas.openxmlformats.org/officeDocument/2006/relationships" xmlns:m="http://schemas.openxmlformats.org/officeDocument/2006/math" xmlns:v="urn:schemas-microsoft-com:vml" xmlns:wp14="http://schemas.microsoft.com/office/word/2010/wordprocessingDrawing" xmlns:wp="http://schemas.openxmlformats.org/drawingml/2006/wordprocessingDrawing" xmlns:w10="urn:schemas-microsoft-com:office:word" xmlns:w="http://schemas.openxmlformats.org/wordprocessingml/2006/main" xmlns:w14="http://schemas.microsoft.com/office/word/2010/wordml" xmlns:w15="http://schemas.microsoft.com/office/word/2012/wordml" xmlns:wpg="http://schemas.microsoft.com/office/word/2010/wordprocessingGroup" xmlns:wpi="http://schemas.microsoft.com/office/word/2010/wordprocessingInk" xmlns:wne="http://schemas.microsoft.com/office/word/2006/wordml" xmlns:wps="http://schemas.microsoft.com/office/word/2010/wordprocessingShape" mc:Ignorable="w14 w15 wp14">
   <w:abstractNum w:abstractNumId="0">
     <w:nsid w:val="252A74BE"/>
     <w:multiLevelType w:val="multilevel"/>
@@ -1196,7 +1387,7 @@
 </file>
 
 <file path=word/styles.xml><?xml version="1.0" encoding="utf-8"?>
-<w:styles xmlns:mc="http://schemas.openxmlformats.org/markup-compatibility/2006" xmlns:r="http://schemas.openxmlformats.org/officeDocument/2006/relationships" xmlns:w="http://schemas.openxmlformats.org/wordprocessingml/2006/main" xmlns:w14="http://schemas.microsoft.com/office/word/2010/wordml" mc:Ignorable="w14">
+<w:styles xmlns:mc="http://schemas.openxmlformats.org/markup-compatibility/2006" xmlns:r="http://schemas.openxmlformats.org/officeDocument/2006/relationships" xmlns:w="http://schemas.openxmlformats.org/wordprocessingml/2006/main" xmlns:w14="http://schemas.microsoft.com/office/word/2010/wordml" xmlns:w15="http://schemas.microsoft.com/office/word/2012/wordml" mc:Ignorable="w14 w15">
   <w:docDefaults>
     <w:rPrDefault>
       <w:rPr>
@@ -1208,144 +1399,369 @@
     </w:rPrDefault>
     <w:pPrDefault/>
   </w:docDefaults>
-  <w:latentStyles w:defLockedState="0" w:defUIPriority="99" w:defSemiHidden="1" w:defUnhideWhenUsed="1" w:defQFormat="0" w:count="276">
-    <w:lsdException w:name="Normal" w:semiHidden="0" w:uiPriority="0" w:unhideWhenUsed="0" w:qFormat="1"/>
-    <w:lsdException w:name="heading 1" w:semiHidden="0" w:uiPriority="9" w:unhideWhenUsed="0" w:qFormat="1"/>
-    <w:lsdException w:name="heading 2" w:uiPriority="9" w:qFormat="1"/>
-    <w:lsdException w:name="heading 3" w:uiPriority="9" w:qFormat="1"/>
-    <w:lsdException w:name="heading 4" w:uiPriority="9" w:qFormat="1"/>
-    <w:lsdException w:name="heading 5" w:uiPriority="9" w:qFormat="1"/>
-    <w:lsdException w:name="heading 6" w:uiPriority="9" w:qFormat="1"/>
-    <w:lsdException w:name="heading 7" w:uiPriority="9" w:qFormat="1"/>
-    <w:lsdException w:name="heading 8" w:uiPriority="9" w:qFormat="1"/>
-    <w:lsdException w:name="heading 9" w:uiPriority="9" w:qFormat="1"/>
-    <w:lsdException w:name="toc 1" w:uiPriority="39"/>
-    <w:lsdException w:name="toc 2" w:uiPriority="39"/>
-    <w:lsdException w:name="toc 3" w:uiPriority="39"/>
-    <w:lsdException w:name="toc 4" w:uiPriority="39"/>
-    <w:lsdException w:name="toc 5" w:uiPriority="39"/>
-    <w:lsdException w:name="toc 6" w:uiPriority="39"/>
-    <w:lsdException w:name="toc 7" w:uiPriority="39"/>
-    <w:lsdException w:name="toc 8" w:uiPriority="39"/>
-    <w:lsdException w:name="toc 9" w:uiPriority="39"/>
-    <w:lsdException w:name="caption" w:uiPriority="35" w:qFormat="1"/>
-    <w:lsdException w:name="Title" w:semiHidden="0" w:uiPriority="10" w:unhideWhenUsed="0" w:qFormat="1"/>
-    <w:lsdException w:name="Default Paragraph Font" w:uiPriority="1"/>
-    <w:lsdException w:name="Subtitle" w:semiHidden="0" w:uiPriority="11" w:unhideWhenUsed="0" w:qFormat="1"/>
-    <w:lsdException w:name="Strong" w:semiHidden="0" w:uiPriority="22" w:unhideWhenUsed="0" w:qFormat="1"/>
-    <w:lsdException w:name="Emphasis" w:semiHidden="0" w:uiPriority="20" w:unhideWhenUsed="0" w:qFormat="1"/>
-    <w:lsdException w:name="Table Grid" w:semiHidden="0" w:uiPriority="59" w:unhideWhenUsed="0"/>
-    <w:lsdException w:name="Placeholder Text" w:unhideWhenUsed="0"/>
-    <w:lsdException w:name="No Spacing" w:semiHidden="0" w:uiPriority="1" w:unhideWhenUsed="0" w:qFormat="1"/>
-    <w:lsdException w:name="Light Shading" w:semiHidden="0" w:uiPriority="60" w:unhideWhenUsed="0"/>
-    <w:lsdException w:name="Light List" w:semiHidden="0" w:uiPriority="61" w:unhideWhenUsed="0"/>
-    <w:lsdException w:name="Light Grid" w:semiHidden="0" w:uiPriority="62" w:unhideWhenUsed="0"/>
-    <w:lsdException w:name="Medium Shading 1" w:semiHidden="0" w:uiPriority="63" w:unhideWhenUsed="0"/>
-    <w:lsdException w:name="Medium Shading 2" w:semiHidden="0" w:uiPriority="64" w:unhideWhenUsed="0"/>
-    <w:lsdException w:name="Medium List 1" w:semiHidden="0" w:uiPriority="65" w:unhideWhenUsed="0"/>
-    <w:lsdException w:name="Medium List 2" w:semiHidden="0" w:uiPriority="66" w:unhideWhenUsed="0"/>
-    <w:lsdException w:name="Medium Grid 1" w:semiHidden="0" w:uiPriority="67" w:unhideWhenUsed="0"/>
-    <w:lsdException w:name="Medium Grid 2" w:semiHidden="0" w:uiPriority="68" w:unhideWhenUsed="0"/>
-    <w:lsdException w:name="Medium Grid 3" w:semiHidden="0" w:uiPriority="69" w:unhideWhenUsed="0"/>
-    <w:lsdException w:name="Dark List" w:semiHidden="0" w:uiPriority="70" w:unhideWhenUsed="0"/>
-    <w:lsdException w:name="Colorful Shading" w:semiHidden="0" w:uiPriority="71" w:unhideWhenUsed="0"/>
-    <w:lsdException w:name="Colorful List" w:semiHidden="0" w:uiPriority="72" w:unhideWhenUsed="0"/>
-    <w:lsdException w:name="Colorful Grid" w:semiHidden="0" w:uiPriority="73" w:unhideWhenUsed="0"/>
-    <w:lsdException w:name="Light Shading Accent 1" w:semiHidden="0" w:uiPriority="60" w:unhideWhenUsed="0"/>
-    <w:lsdException w:name="Light List Accent 1" w:semiHidden="0" w:uiPriority="61" w:unhideWhenUsed="0"/>
-    <w:lsdException w:name="Light Grid Accent 1" w:semiHidden="0" w:uiPriority="62" w:unhideWhenUsed="0"/>
-    <w:lsdException w:name="Medium Shading 1 Accent 1" w:semiHidden="0" w:uiPriority="63" w:unhideWhenUsed="0"/>
-    <w:lsdException w:name="Medium Shading 2 Accent 1" w:semiHidden="0" w:uiPriority="64" w:unhideWhenUsed="0"/>
-    <w:lsdException w:name="Medium List 1 Accent 1" w:semiHidden="0" w:uiPriority="65" w:unhideWhenUsed="0"/>
-    <w:lsdException w:name="Revision" w:unhideWhenUsed="0"/>
-    <w:lsdException w:name="List Paragraph" w:semiHidden="0" w:uiPriority="34" w:unhideWhenUsed="0" w:qFormat="1"/>
-    <w:lsdException w:name="Quote" w:semiHidden="0" w:uiPriority="29" w:unhideWhenUsed="0" w:qFormat="1"/>
-    <w:lsdException w:name="Intense Quote" w:semiHidden="0" w:uiPriority="30" w:unhideWhenUsed="0" w:qFormat="1"/>
-    <w:lsdException w:name="Medium List 2 Accent 1" w:semiHidden="0" w:uiPriority="66" w:unhideWhenUsed="0"/>
-    <w:lsdException w:name="Medium Grid 1 Accent 1" w:semiHidden="0" w:uiPriority="67" w:unhideWhenUsed="0"/>
-    <w:lsdException w:name="Medium Grid 2 Accent 1" w:semiHidden="0" w:uiPriority="68" w:unhideWhenUsed="0"/>
-    <w:lsdException w:name="Medium Grid 3 Accent 1" w:semiHidden="0" w:uiPriority="69" w:unhideWhenUsed="0"/>
-    <w:lsdException w:name="Dark List Accent 1" w:semiHidden="0" w:uiPriority="70" w:unhideWhenUsed="0"/>
-    <w:lsdException w:name="Colorful Shading Accent 1" w:semiHidden="0" w:uiPriority="71" w:unhideWhenUsed="0"/>
-    <w:lsdException w:name="Colorful List Accent 1" w:semiHidden="0" w:uiPriority="72" w:unhideWhenUsed="0"/>
-    <w:lsdException w:name="Colorful Grid Accent 1" w:semiHidden="0" w:uiPriority="73" w:unhideWhenUsed="0"/>
-    <w:lsdException w:name="Light Shading Accent 2" w:semiHidden="0" w:uiPriority="60" w:unhideWhenUsed="0"/>
-    <w:lsdException w:name="Light List Accent 2" w:semiHidden="0" w:uiPriority="61" w:unhideWhenUsed="0"/>
-    <w:lsdException w:name="Light Grid Accent 2" w:semiHidden="0" w:uiPriority="62" w:unhideWhenUsed="0"/>
-    <w:lsdException w:name="Medium Shading 1 Accent 2" w:semiHidden="0" w:uiPriority="63" w:unhideWhenUsed="0"/>
-    <w:lsdException w:name="Medium Shading 2 Accent 2" w:semiHidden="0" w:uiPriority="64" w:unhideWhenUsed="0"/>
-    <w:lsdException w:name="Medium List 1 Accent 2" w:semiHidden="0" w:uiPriority="65" w:unhideWhenUsed="0"/>
-    <w:lsdException w:name="Medium List 2 Accent 2" w:semiHidden="0" w:uiPriority="66" w:unhideWhenUsed="0"/>
-    <w:lsdException w:name="Medium Grid 1 Accent 2" w:semiHidden="0" w:uiPriority="67" w:unhideWhenUsed="0"/>
-    <w:lsdException w:name="Medium Grid 2 Accent 2" w:semiHidden="0" w:uiPriority="68" w:unhideWhenUsed="0"/>
-    <w:lsdException w:name="Medium Grid 3 Accent 2" w:semiHidden="0" w:uiPriority="69" w:unhideWhenUsed="0"/>
-    <w:lsdException w:name="Dark List Accent 2" w:semiHidden="0" w:uiPriority="70" w:unhideWhenUsed="0"/>
-    <w:lsdException w:name="Colorful Shading Accent 2" w:semiHidden="0" w:uiPriority="71" w:unhideWhenUsed="0"/>
-    <w:lsdException w:name="Colorful List Accent 2" w:semiHidden="0" w:uiPriority="72" w:unhideWhenUsed="0"/>
-    <w:lsdException w:name="Colorful Grid Accent 2" w:semiHidden="0" w:uiPriority="73" w:unhideWhenUsed="0"/>
-    <w:lsdException w:name="Light Shading Accent 3" w:semiHidden="0" w:uiPriority="60" w:unhideWhenUsed="0"/>
-    <w:lsdException w:name="Light List Accent 3" w:semiHidden="0" w:uiPriority="61" w:unhideWhenUsed="0"/>
-    <w:lsdException w:name="Light Grid Accent 3" w:semiHidden="0" w:uiPriority="62" w:unhideWhenUsed="0"/>
-    <w:lsdException w:name="Medium Shading 1 Accent 3" w:semiHidden="0" w:uiPriority="63" w:unhideWhenUsed="0"/>
-    <w:lsdException w:name="Medium Shading 2 Accent 3" w:semiHidden="0" w:uiPriority="64" w:unhideWhenUsed="0"/>
-    <w:lsdException w:name="Medium List 1 Accent 3" w:semiHidden="0" w:uiPriority="65" w:unhideWhenUsed="0"/>
-    <w:lsdException w:name="Medium List 2 Accent 3" w:semiHidden="0" w:uiPriority="66" w:unhideWhenUsed="0"/>
-    <w:lsdException w:name="Medium Grid 1 Accent 3" w:semiHidden="0" w:uiPriority="67" w:unhideWhenUsed="0"/>
-    <w:lsdException w:name="Medium Grid 2 Accent 3" w:semiHidden="0" w:uiPriority="68" w:unhideWhenUsed="0"/>
-    <w:lsdException w:name="Medium Grid 3 Accent 3" w:semiHidden="0" w:uiPriority="69" w:unhideWhenUsed="0"/>
-    <w:lsdException w:name="Dark List Accent 3" w:semiHidden="0" w:uiPriority="70" w:unhideWhenUsed="0"/>
-    <w:lsdException w:name="Colorful Shading Accent 3" w:semiHidden="0" w:uiPriority="71" w:unhideWhenUsed="0"/>
-    <w:lsdException w:name="Colorful List Accent 3" w:semiHidden="0" w:uiPriority="72" w:unhideWhenUsed="0"/>
-    <w:lsdException w:name="Colorful Grid Accent 3" w:semiHidden="0" w:uiPriority="73" w:unhideWhenUsed="0"/>
-    <w:lsdException w:name="Light Shading Accent 4" w:semiHidden="0" w:uiPriority="60" w:unhideWhenUsed="0"/>
-    <w:lsdException w:name="Light List Accent 4" w:semiHidden="0" w:uiPriority="61" w:unhideWhenUsed="0"/>
-    <w:lsdException w:name="Light Grid Accent 4" w:semiHidden="0" w:uiPriority="62" w:unhideWhenUsed="0"/>
-    <w:lsdException w:name="Medium Shading 1 Accent 4" w:semiHidden="0" w:uiPriority="63" w:unhideWhenUsed="0"/>
-    <w:lsdException w:name="Medium Shading 2 Accent 4" w:semiHidden="0" w:uiPriority="64" w:unhideWhenUsed="0"/>
-    <w:lsdException w:name="Medium List 1 Accent 4" w:semiHidden="0" w:uiPriority="65" w:unhideWhenUsed="0"/>
-    <w:lsdException w:name="Medium List 2 Accent 4" w:semiHidden="0" w:uiPriority="66" w:unhideWhenUsed="0"/>
-    <w:lsdException w:name="Medium Grid 1 Accent 4" w:semiHidden="0" w:uiPriority="67" w:unhideWhenUsed="0"/>
-    <w:lsdException w:name="Medium Grid 2 Accent 4" w:semiHidden="0" w:uiPriority="68" w:unhideWhenUsed="0"/>
-    <w:lsdException w:name="Medium Grid 3 Accent 4" w:semiHidden="0" w:uiPriority="69" w:unhideWhenUsed="0"/>
-    <w:lsdException w:name="Dark List Accent 4" w:semiHidden="0" w:uiPriority="70" w:unhideWhenUsed="0"/>
-    <w:lsdException w:name="Colorful Shading Accent 4" w:semiHidden="0" w:uiPriority="71" w:unhideWhenUsed="0"/>
-    <w:lsdException w:name="Colorful List Accent 4" w:semiHidden="0" w:uiPriority="72" w:unhideWhenUsed="0"/>
-    <w:lsdException w:name="Colorful Grid Accent 4" w:semiHidden="0" w:uiPriority="73" w:unhideWhenUsed="0"/>
-    <w:lsdException w:name="Light Shading Accent 5" w:semiHidden="0" w:uiPriority="60" w:unhideWhenUsed="0"/>
-    <w:lsdException w:name="Light List Accent 5" w:semiHidden="0" w:uiPriority="61" w:unhideWhenUsed="0"/>
-    <w:lsdException w:name="Light Grid Accent 5" w:semiHidden="0" w:uiPriority="62" w:unhideWhenUsed="0"/>
-    <w:lsdException w:name="Medium Shading 1 Accent 5" w:semiHidden="0" w:uiPriority="63" w:unhideWhenUsed="0"/>
-    <w:lsdException w:name="Medium Shading 2 Accent 5" w:semiHidden="0" w:uiPriority="64" w:unhideWhenUsed="0"/>
-    <w:lsdException w:name="Medium List 1 Accent 5" w:semiHidden="0" w:uiPriority="65" w:unhideWhenUsed="0"/>
-    <w:lsdException w:name="Medium List 2 Accent 5" w:semiHidden="0" w:uiPriority="66" w:unhideWhenUsed="0"/>
-    <w:lsdException w:name="Medium Grid 1 Accent 5" w:semiHidden="0" w:uiPriority="67" w:unhideWhenUsed="0"/>
-    <w:lsdException w:name="Medium Grid 2 Accent 5" w:semiHidden="0" w:uiPriority="68" w:unhideWhenUsed="0"/>
-    <w:lsdException w:name="Medium Grid 3 Accent 5" w:semiHidden="0" w:uiPriority="69" w:unhideWhenUsed="0"/>
-    <w:lsdException w:name="Dark List Accent 5" w:semiHidden="0" w:uiPriority="70" w:unhideWhenUsed="0"/>
-    <w:lsdException w:name="Colorful Shading Accent 5" w:semiHidden="0" w:uiPriority="71" w:unhideWhenUsed="0"/>
-    <w:lsdException w:name="Colorful List Accent 5" w:semiHidden="0" w:uiPriority="72" w:unhideWhenUsed="0"/>
-    <w:lsdException w:name="Colorful Grid Accent 5" w:semiHidden="0" w:uiPriority="73" w:unhideWhenUsed="0"/>
-    <w:lsdException w:name="Light Shading Accent 6" w:semiHidden="0" w:uiPriority="60" w:unhideWhenUsed="0"/>
-    <w:lsdException w:name="Light List Accent 6" w:semiHidden="0" w:uiPriority="61" w:unhideWhenUsed="0"/>
-    <w:lsdException w:name="Light Grid Accent 6" w:semiHidden="0" w:uiPriority="62" w:unhideWhenUsed="0"/>
-    <w:lsdException w:name="Medium Shading 1 Accent 6" w:semiHidden="0" w:uiPriority="63" w:unhideWhenUsed="0"/>
-    <w:lsdException w:name="Medium Shading 2 Accent 6" w:semiHidden="0" w:uiPriority="64" w:unhideWhenUsed="0"/>
-    <w:lsdException w:name="Medium List 1 Accent 6" w:semiHidden="0" w:uiPriority="65" w:unhideWhenUsed="0"/>
-    <w:lsdException w:name="Medium List 2 Accent 6" w:semiHidden="0" w:uiPriority="66" w:unhideWhenUsed="0"/>
-    <w:lsdException w:name="Medium Grid 1 Accent 6" w:semiHidden="0" w:uiPriority="67" w:unhideWhenUsed="0"/>
-    <w:lsdException w:name="Medium Grid 2 Accent 6" w:semiHidden="0" w:uiPriority="68" w:unhideWhenUsed="0"/>
-    <w:lsdException w:name="Medium Grid 3 Accent 6" w:semiHidden="0" w:uiPriority="69" w:unhideWhenUsed="0"/>
-    <w:lsdException w:name="Dark List Accent 6" w:semiHidden="0" w:uiPriority="70" w:unhideWhenUsed="0"/>
-    <w:lsdException w:name="Colorful Shading Accent 6" w:semiHidden="0" w:uiPriority="71" w:unhideWhenUsed="0"/>
-    <w:lsdException w:name="Colorful List Accent 6" w:semiHidden="0" w:uiPriority="72" w:unhideWhenUsed="0"/>
-    <w:lsdException w:name="Colorful Grid Accent 6" w:semiHidden="0" w:uiPriority="73" w:unhideWhenUsed="0"/>
-    <w:lsdException w:name="Subtle Emphasis" w:semiHidden="0" w:uiPriority="19" w:unhideWhenUsed="0" w:qFormat="1"/>
-    <w:lsdException w:name="Intense Emphasis" w:semiHidden="0" w:uiPriority="21" w:unhideWhenUsed="0" w:qFormat="1"/>
-    <w:lsdException w:name="Subtle Reference" w:semiHidden="0" w:uiPriority="31" w:unhideWhenUsed="0" w:qFormat="1"/>
-    <w:lsdException w:name="Intense Reference" w:semiHidden="0" w:uiPriority="32" w:unhideWhenUsed="0" w:qFormat="1"/>
-    <w:lsdException w:name="Book Title" w:semiHidden="0" w:uiPriority="33" w:unhideWhenUsed="0" w:qFormat="1"/>
-    <w:lsdException w:name="Bibliography" w:uiPriority="37"/>
-    <w:lsdException w:name="TOC Heading" w:uiPriority="39" w:qFormat="1"/>
+  <w:latentStyles w:defLockedState="0" w:defUIPriority="99" w:defSemiHidden="0" w:defUnhideWhenUsed="0" w:defQFormat="0" w:count="371">
+    <w:lsdException w:name="Normal" w:uiPriority="0" w:qFormat="1"/>
+    <w:lsdException w:name="heading 1" w:uiPriority="9" w:qFormat="1"/>
+    <w:lsdException w:name="heading 2" w:semiHidden="1" w:uiPriority="9" w:unhideWhenUsed="1" w:qFormat="1"/>
+    <w:lsdException w:name="heading 3" w:semiHidden="1" w:uiPriority="9" w:unhideWhenUsed="1" w:qFormat="1"/>
+    <w:lsdException w:name="heading 4" w:semiHidden="1" w:uiPriority="9" w:unhideWhenUsed="1" w:qFormat="1"/>
+    <w:lsdException w:name="heading 5" w:semiHidden="1" w:uiPriority="9" w:unhideWhenUsed="1" w:qFormat="1"/>
+    <w:lsdException w:name="heading 6" w:semiHidden="1" w:uiPriority="9" w:unhideWhenUsed="1" w:qFormat="1"/>
+    <w:lsdException w:name="heading 7" w:semiHidden="1" w:uiPriority="9" w:unhideWhenUsed="1" w:qFormat="1"/>
+    <w:lsdException w:name="heading 8" w:semiHidden="1" w:uiPriority="9" w:unhideWhenUsed="1" w:qFormat="1"/>
+    <w:lsdException w:name="heading 9" w:semiHidden="1" w:uiPriority="9" w:unhideWhenUsed="1" w:qFormat="1"/>
+    <w:lsdException w:name="index 1" w:semiHidden="1" w:unhideWhenUsed="1"/>
+    <w:lsdException w:name="index 2" w:semiHidden="1" w:unhideWhenUsed="1"/>
+    <w:lsdException w:name="index 3" w:semiHidden="1" w:unhideWhenUsed="1"/>
+    <w:lsdException w:name="index 4" w:semiHidden="1" w:unhideWhenUsed="1"/>
+    <w:lsdException w:name="index 5" w:semiHidden="1" w:unhideWhenUsed="1"/>
+    <w:lsdException w:name="index 6" w:semiHidden="1" w:unhideWhenUsed="1"/>
+    <w:lsdException w:name="index 7" w:semiHidden="1" w:unhideWhenUsed="1"/>
+    <w:lsdException w:name="index 8" w:semiHidden="1" w:unhideWhenUsed="1"/>
+    <w:lsdException w:name="index 9" w:semiHidden="1" w:unhideWhenUsed="1"/>
+    <w:lsdException w:name="toc 1" w:semiHidden="1" w:uiPriority="39" w:unhideWhenUsed="1"/>
+    <w:lsdException w:name="toc 2" w:semiHidden="1" w:uiPriority="39" w:unhideWhenUsed="1"/>
+    <w:lsdException w:name="toc 3" w:semiHidden="1" w:uiPriority="39" w:unhideWhenUsed="1"/>
+    <w:lsdException w:name="toc 4" w:semiHidden="1" w:uiPriority="39" w:unhideWhenUsed="1"/>
+    <w:lsdException w:name="toc 5" w:semiHidden="1" w:uiPriority="39" w:unhideWhenUsed="1"/>
+    <w:lsdException w:name="toc 6" w:semiHidden="1" w:uiPriority="39" w:unhideWhenUsed="1"/>
+    <w:lsdException w:name="toc 7" w:semiHidden="1" w:uiPriority="39" w:unhideWhenUsed="1"/>
+    <w:lsdException w:name="toc 8" w:semiHidden="1" w:uiPriority="39" w:unhideWhenUsed="1"/>
+    <w:lsdException w:name="toc 9" w:semiHidden="1" w:uiPriority="39" w:unhideWhenUsed="1"/>
+    <w:lsdException w:name="Normal Indent" w:semiHidden="1" w:unhideWhenUsed="1"/>
+    <w:lsdException w:name="footnote text" w:semiHidden="1" w:unhideWhenUsed="1"/>
+    <w:lsdException w:name="annotation text" w:semiHidden="1" w:unhideWhenUsed="1"/>
+    <w:lsdException w:name="header" w:semiHidden="1" w:unhideWhenUsed="1"/>
+    <w:lsdException w:name="footer" w:semiHidden="1" w:unhideWhenUsed="1"/>
+    <w:lsdException w:name="index heading" w:semiHidden="1" w:unhideWhenUsed="1"/>
+    <w:lsdException w:name="caption" w:semiHidden="1" w:uiPriority="35" w:unhideWhenUsed="1" w:qFormat="1"/>
+    <w:lsdException w:name="table of figures" w:semiHidden="1" w:unhideWhenUsed="1"/>
+    <w:lsdException w:name="envelope address" w:semiHidden="1" w:unhideWhenUsed="1"/>
+    <w:lsdException w:name="envelope return" w:semiHidden="1" w:unhideWhenUsed="1"/>
+    <w:lsdException w:name="footnote reference" w:semiHidden="1" w:unhideWhenUsed="1"/>
+    <w:lsdException w:name="annotation reference" w:semiHidden="1" w:unhideWhenUsed="1"/>
+    <w:lsdException w:name="line number" w:semiHidden="1" w:unhideWhenUsed="1"/>
+    <w:lsdException w:name="page number" w:semiHidden="1" w:unhideWhenUsed="1"/>
+    <w:lsdException w:name="endnote reference" w:semiHidden="1" w:unhideWhenUsed="1"/>
+    <w:lsdException w:name="endnote text" w:semiHidden="1" w:unhideWhenUsed="1"/>
+    <w:lsdException w:name="table of authorities" w:semiHidden="1" w:unhideWhenUsed="1"/>
+    <w:lsdException w:name="macro" w:semiHidden="1" w:unhideWhenUsed="1"/>
+    <w:lsdException w:name="toa heading" w:semiHidden="1" w:unhideWhenUsed="1"/>
+    <w:lsdException w:name="List" w:semiHidden="1" w:unhideWhenUsed="1"/>
+    <w:lsdException w:name="List Bullet" w:semiHidden="1" w:unhideWhenUsed="1"/>
+    <w:lsdException w:name="List Number" w:semiHidden="1" w:unhideWhenUsed="1"/>
+    <w:lsdException w:name="List 2" w:semiHidden="1" w:unhideWhenUsed="1"/>
+    <w:lsdException w:name="List 3" w:semiHidden="1" w:unhideWhenUsed="1"/>
+    <w:lsdException w:name="List 4" w:semiHidden="1" w:unhideWhenUsed="1"/>
+    <w:lsdException w:name="List 5" w:semiHidden="1" w:unhideWhenUsed="1"/>
+    <w:lsdException w:name="List Bullet 2" w:semiHidden="1" w:unhideWhenUsed="1"/>
+    <w:lsdException w:name="List Bullet 3" w:semiHidden="1" w:unhideWhenUsed="1"/>
+    <w:lsdException w:name="List Bullet 4" w:semiHidden="1" w:unhideWhenUsed="1"/>
+    <w:lsdException w:name="List Bullet 5" w:semiHidden="1" w:unhideWhenUsed="1"/>
+    <w:lsdException w:name="List Number 2" w:semiHidden="1" w:unhideWhenUsed="1"/>
+    <w:lsdException w:name="List Number 3" w:semiHidden="1" w:unhideWhenUsed="1"/>
+    <w:lsdException w:name="List Number 4" w:semiHidden="1" w:unhideWhenUsed="1"/>
+    <w:lsdException w:name="List Number 5" w:semiHidden="1" w:unhideWhenUsed="1"/>
+    <w:lsdException w:name="Title" w:uiPriority="10" w:qFormat="1"/>
+    <w:lsdException w:name="Closing" w:semiHidden="1" w:unhideWhenUsed="1"/>
+    <w:lsdException w:name="Signature" w:semiHidden="1" w:unhideWhenUsed="1"/>
+    <w:lsdException w:name="Default Paragraph Font" w:semiHidden="1" w:uiPriority="1" w:unhideWhenUsed="1"/>
+    <w:lsdException w:name="Body Text" w:semiHidden="1" w:unhideWhenUsed="1"/>
+    <w:lsdException w:name="Body Text Indent" w:semiHidden="1" w:unhideWhenUsed="1"/>
+    <w:lsdException w:name="List Continue" w:semiHidden="1" w:unhideWhenUsed="1"/>
+    <w:lsdException w:name="List Continue 2" w:semiHidden="1" w:unhideWhenUsed="1"/>
+    <w:lsdException w:name="List Continue 3" w:semiHidden="1" w:unhideWhenUsed="1"/>
+    <w:lsdException w:name="List Continue 4" w:semiHidden="1" w:unhideWhenUsed="1"/>
+    <w:lsdException w:name="List Continue 5" w:semiHidden="1" w:unhideWhenUsed="1"/>
+    <w:lsdException w:name="Message Header" w:semiHidden="1" w:unhideWhenUsed="1"/>
+    <w:lsdException w:name="Subtitle" w:uiPriority="11" w:qFormat="1"/>
+    <w:lsdException w:name="Salutation" w:semiHidden="1" w:unhideWhenUsed="1"/>
+    <w:lsdException w:name="Date" w:semiHidden="1" w:unhideWhenUsed="1"/>
+    <w:lsdException w:name="Body Text First Indent" w:semiHidden="1" w:unhideWhenUsed="1"/>
+    <w:lsdException w:name="Body Text First Indent 2" w:semiHidden="1" w:unhideWhenUsed="1"/>
+    <w:lsdException w:name="Note Heading" w:semiHidden="1" w:unhideWhenUsed="1"/>
+    <w:lsdException w:name="Body Text 2" w:semiHidden="1" w:unhideWhenUsed="1"/>
+    <w:lsdException w:name="Body Text 3" w:semiHidden="1" w:unhideWhenUsed="1"/>
+    <w:lsdException w:name="Body Text Indent 2" w:semiHidden="1" w:unhideWhenUsed="1"/>
+    <w:lsdException w:name="Body Text Indent 3" w:semiHidden="1" w:unhideWhenUsed="1"/>
+    <w:lsdException w:name="Block Text" w:semiHidden="1" w:unhideWhenUsed="1"/>
+    <w:lsdException w:name="Hyperlink" w:semiHidden="1" w:unhideWhenUsed="1"/>
+    <w:lsdException w:name="FollowedHyperlink" w:semiHidden="1" w:unhideWhenUsed="1"/>
+    <w:lsdException w:name="Strong" w:uiPriority="22" w:qFormat="1"/>
+    <w:lsdException w:name="Emphasis" w:uiPriority="20" w:qFormat="1"/>
+    <w:lsdException w:name="Document Map" w:semiHidden="1" w:unhideWhenUsed="1"/>
+    <w:lsdException w:name="Plain Text" w:semiHidden="1" w:unhideWhenUsed="1"/>
+    <w:lsdException w:name="E-mail Signature" w:semiHidden="1" w:unhideWhenUsed="1"/>
+    <w:lsdException w:name="HTML Top of Form" w:semiHidden="1" w:unhideWhenUsed="1"/>
+    <w:lsdException w:name="HTML Bottom of Form" w:semiHidden="1" w:unhideWhenUsed="1"/>
+    <w:lsdException w:name="Normal (Web)" w:semiHidden="1" w:unhideWhenUsed="1"/>
+    <w:lsdException w:name="HTML Acronym" w:semiHidden="1" w:unhideWhenUsed="1"/>
+    <w:lsdException w:name="HTML Address" w:semiHidden="1" w:unhideWhenUsed="1"/>
+    <w:lsdException w:name="HTML Cite" w:semiHidden="1" w:unhideWhenUsed="1"/>
+    <w:lsdException w:name="HTML Code" w:semiHidden="1" w:unhideWhenUsed="1"/>
+    <w:lsdException w:name="HTML Definition" w:semiHidden="1" w:unhideWhenUsed="1"/>
+    <w:lsdException w:name="HTML Keyboard" w:semiHidden="1" w:unhideWhenUsed="1"/>
+    <w:lsdException w:name="HTML Preformatted" w:semiHidden="1" w:unhideWhenUsed="1"/>
+    <w:lsdException w:name="HTML Sample" w:semiHidden="1" w:unhideWhenUsed="1"/>
+    <w:lsdException w:name="HTML Typewriter" w:semiHidden="1" w:unhideWhenUsed="1"/>
+    <w:lsdException w:name="HTML Variable" w:semiHidden="1" w:unhideWhenUsed="1"/>
+    <w:lsdException w:name="Normal Table" w:semiHidden="1" w:unhideWhenUsed="1"/>
+    <w:lsdException w:name="annotation subject" w:semiHidden="1" w:unhideWhenUsed="1"/>
+    <w:lsdException w:name="No List" w:semiHidden="1" w:unhideWhenUsed="1"/>
+    <w:lsdException w:name="Outline List 1" w:semiHidden="1" w:unhideWhenUsed="1"/>
+    <w:lsdException w:name="Outline List 2" w:semiHidden="1" w:unhideWhenUsed="1"/>
+    <w:lsdException w:name="Outline List 3" w:semiHidden="1" w:unhideWhenUsed="1"/>
+    <w:lsdException w:name="Table Simple 1" w:semiHidden="1" w:unhideWhenUsed="1"/>
+    <w:lsdException w:name="Table Simple 2" w:semiHidden="1" w:unhideWhenUsed="1"/>
+    <w:lsdException w:name="Table Simple 3" w:semiHidden="1" w:unhideWhenUsed="1"/>
+    <w:lsdException w:name="Table Classic 1" w:semiHidden="1" w:unhideWhenUsed="1"/>
+    <w:lsdException w:name="Table Classic 2" w:semiHidden="1" w:unhideWhenUsed="1"/>
+    <w:lsdException w:name="Table Classic 3" w:semiHidden="1" w:unhideWhenUsed="1"/>
+    <w:lsdException w:name="Table Classic 4" w:semiHidden="1" w:unhideWhenUsed="1"/>
+    <w:lsdException w:name="Table Colorful 1" w:semiHidden="1" w:unhideWhenUsed="1"/>
+    <w:lsdException w:name="Table Colorful 2" w:semiHidden="1" w:unhideWhenUsed="1"/>
+    <w:lsdException w:name="Table Colorful 3" w:semiHidden="1" w:unhideWhenUsed="1"/>
+    <w:lsdException w:name="Table Columns 1" w:semiHidden="1" w:unhideWhenUsed="1"/>
+    <w:lsdException w:name="Table Columns 2" w:semiHidden="1" w:unhideWhenUsed="1"/>
+    <w:lsdException w:name="Table Columns 3" w:semiHidden="1" w:unhideWhenUsed="1"/>
+    <w:lsdException w:name="Table Columns 4" w:semiHidden="1" w:unhideWhenUsed="1"/>
+    <w:lsdException w:name="Table Columns 5" w:semiHidden="1" w:unhideWhenUsed="1"/>
+    <w:lsdException w:name="Table Grid 1" w:semiHidden="1" w:unhideWhenUsed="1"/>
+    <w:lsdException w:name="Table Grid 2" w:semiHidden="1" w:unhideWhenUsed="1"/>
+    <w:lsdException w:name="Table Grid 3" w:semiHidden="1" w:unhideWhenUsed="1"/>
+    <w:lsdException w:name="Table Grid 4" w:semiHidden="1" w:unhideWhenUsed="1"/>
+    <w:lsdException w:name="Table Grid 5" w:semiHidden="1" w:unhideWhenUsed="1"/>
+    <w:lsdException w:name="Table Grid 6" w:semiHidden="1" w:unhideWhenUsed="1"/>
+    <w:lsdException w:name="Table Grid 7" w:semiHidden="1" w:unhideWhenUsed="1"/>
+    <w:lsdException w:name="Table Grid 8" w:semiHidden="1" w:unhideWhenUsed="1"/>
+    <w:lsdException w:name="Table List 1" w:semiHidden="1" w:unhideWhenUsed="1"/>
+    <w:lsdException w:name="Table List 2" w:semiHidden="1" w:unhideWhenUsed="1"/>
+    <w:lsdException w:name="Table List 3" w:semiHidden="1" w:unhideWhenUsed="1"/>
+    <w:lsdException w:name="Table List 4" w:semiHidden="1" w:unhideWhenUsed="1"/>
+    <w:lsdException w:name="Table List 5" w:semiHidden="1" w:unhideWhenUsed="1"/>
+    <w:lsdException w:name="Table List 6" w:semiHidden="1" w:unhideWhenUsed="1"/>
+    <w:lsdException w:name="Table List 7" w:semiHidden="1" w:unhideWhenUsed="1"/>
+    <w:lsdException w:name="Table List 8" w:semiHidden="1" w:unhideWhenUsed="1"/>
+    <w:lsdException w:name="Table 3D effects 1" w:semiHidden="1" w:unhideWhenUsed="1"/>
+    <w:lsdException w:name="Table 3D effects 2" w:semiHidden="1" w:unhideWhenUsed="1"/>
+    <w:lsdException w:name="Table 3D effects 3" w:semiHidden="1" w:unhideWhenUsed="1"/>
+    <w:lsdException w:name="Table Contemporary" w:semiHidden="1" w:unhideWhenUsed="1"/>
+    <w:lsdException w:name="Table Elegant" w:semiHidden="1" w:unhideWhenUsed="1"/>
+    <w:lsdException w:name="Table Professional" w:semiHidden="1" w:unhideWhenUsed="1"/>
+    <w:lsdException w:name="Table Subtle 1" w:semiHidden="1" w:unhideWhenUsed="1"/>
+    <w:lsdException w:name="Table Subtle 2" w:semiHidden="1" w:unhideWhenUsed="1"/>
+    <w:lsdException w:name="Table Web 1" w:semiHidden="1" w:unhideWhenUsed="1"/>
+    <w:lsdException w:name="Table Web 2" w:semiHidden="1" w:unhideWhenUsed="1"/>
+    <w:lsdException w:name="Table Web 3" w:semiHidden="1" w:unhideWhenUsed="1"/>
+    <w:lsdException w:name="Balloon Text" w:semiHidden="1" w:unhideWhenUsed="1"/>
+    <w:lsdException w:name="Table Grid" w:uiPriority="59"/>
+    <w:lsdException w:name="Table Theme" w:semiHidden="1" w:unhideWhenUsed="1"/>
+    <w:lsdException w:name="Placeholder Text" w:semiHidden="1"/>
+    <w:lsdException w:name="No Spacing" w:uiPriority="1" w:qFormat="1"/>
+    <w:lsdException w:name="Light Shading" w:uiPriority="60"/>
+    <w:lsdException w:name="Light List" w:uiPriority="61"/>
+    <w:lsdException w:name="Light Grid" w:uiPriority="62"/>
+    <w:lsdException w:name="Medium Shading 1" w:uiPriority="63"/>
+    <w:lsdException w:name="Medium Shading 2" w:uiPriority="64"/>
+    <w:lsdException w:name="Medium List 1" w:uiPriority="65"/>
+    <w:lsdException w:name="Medium List 2" w:uiPriority="66"/>
+    <w:lsdException w:name="Medium Grid 1" w:uiPriority="67"/>
+    <w:lsdException w:name="Medium Grid 2" w:uiPriority="68"/>
+    <w:lsdException w:name="Medium Grid 3" w:uiPriority="69"/>
+    <w:lsdException w:name="Dark List" w:uiPriority="70"/>
+    <w:lsdException w:name="Colorful Shading" w:uiPriority="71"/>
+    <w:lsdException w:name="Colorful List" w:uiPriority="72"/>
+    <w:lsdException w:name="Colorful Grid" w:uiPriority="73"/>
+    <w:lsdException w:name="Light Shading Accent 1" w:uiPriority="60"/>
+    <w:lsdException w:name="Light List Accent 1" w:uiPriority="61"/>
+    <w:lsdException w:name="Light Grid Accent 1" w:uiPriority="62"/>
+    <w:lsdException w:name="Medium Shading 1 Accent 1" w:uiPriority="63"/>
+    <w:lsdException w:name="Medium Shading 2 Accent 1" w:uiPriority="64"/>
+    <w:lsdException w:name="Medium List 1 Accent 1" w:uiPriority="65"/>
+    <w:lsdException w:name="Revision" w:semiHidden="1"/>
+    <w:lsdException w:name="List Paragraph" w:uiPriority="34" w:qFormat="1"/>
+    <w:lsdException w:name="Quote" w:uiPriority="29" w:qFormat="1"/>
+    <w:lsdException w:name="Intense Quote" w:uiPriority="30" w:qFormat="1"/>
+    <w:lsdException w:name="Medium List 2 Accent 1" w:uiPriority="66"/>
+    <w:lsdException w:name="Medium Grid 1 Accent 1" w:uiPriority="67"/>
+    <w:lsdException w:name="Medium Grid 2 Accent 1" w:uiPriority="68"/>
+    <w:lsdException w:name="Medium Grid 3 Accent 1" w:uiPriority="69"/>
+    <w:lsdException w:name="Dark List Accent 1" w:uiPriority="70"/>
+    <w:lsdException w:name="Colorful Shading Accent 1" w:uiPriority="71"/>
+    <w:lsdException w:name="Colorful List Accent 1" w:uiPriority="72"/>
+    <w:lsdException w:name="Colorful Grid Accent 1" w:uiPriority="73"/>
+    <w:lsdException w:name="Light Shading Accent 2" w:uiPriority="60"/>
+    <w:lsdException w:name="Light List Accent 2" w:uiPriority="61"/>
+    <w:lsdException w:name="Light Grid Accent 2" w:uiPriority="62"/>
+    <w:lsdException w:name="Medium Shading 1 Accent 2" w:uiPriority="63"/>
+    <w:lsdException w:name="Medium Shading 2 Accent 2" w:uiPriority="64"/>
+    <w:lsdException w:name="Medium List 1 Accent 2" w:uiPriority="65"/>
+    <w:lsdException w:name="Medium List 2 Accent 2" w:uiPriority="66"/>
+    <w:lsdException w:name="Medium Grid 1 Accent 2" w:uiPriority="67"/>
+    <w:lsdException w:name="Medium Grid 2 Accent 2" w:uiPriority="68"/>
+    <w:lsdException w:name="Medium Grid 3 Accent 2" w:uiPriority="69"/>
+    <w:lsdException w:name="Dark List Accent 2" w:uiPriority="70"/>
+    <w:lsdException w:name="Colorful Shading Accent 2" w:uiPriority="71"/>
+    <w:lsdException w:name="Colorful List Accent 2" w:uiPriority="72"/>
+    <w:lsdException w:name="Colorful Grid Accent 2" w:uiPriority="73"/>
+    <w:lsdException w:name="Light Shading Accent 3" w:uiPriority="60"/>
+    <w:lsdException w:name="Light List Accent 3" w:uiPriority="61"/>
+    <w:lsdException w:name="Light Grid Accent 3" w:uiPriority="62"/>
+    <w:lsdException w:name="Medium Shading 1 Accent 3" w:uiPriority="63"/>
+    <w:lsdException w:name="Medium Shading 2 Accent 3" w:uiPriority="64"/>
+    <w:lsdException w:name="Medium List 1 Accent 3" w:uiPriority="65"/>
+    <w:lsdException w:name="Medium List 2 Accent 3" w:uiPriority="66"/>
+    <w:lsdException w:name="Medium Grid 1 Accent 3" w:uiPriority="67"/>
+    <w:lsdException w:name="Medium Grid 2 Accent 3" w:uiPriority="68"/>
+    <w:lsdException w:name="Medium Grid 3 Accent 3" w:uiPriority="69"/>
+    <w:lsdException w:name="Dark List Accent 3" w:uiPriority="70"/>
+    <w:lsdException w:name="Colorful Shading Accent 3" w:uiPriority="71"/>
+    <w:lsdException w:name="Colorful List Accent 3" w:uiPriority="72"/>
+    <w:lsdException w:name="Colorful Grid Accent 3" w:uiPriority="73"/>
+    <w:lsdException w:name="Light Shading Accent 4" w:uiPriority="60"/>
+    <w:lsdException w:name="Light List Accent 4" w:uiPriority="61"/>
+    <w:lsdException w:name="Light Grid Accent 4" w:uiPriority="62"/>
+    <w:lsdException w:name="Medium Shading 1 Accent 4" w:uiPriority="63"/>
+    <w:lsdException w:name="Medium Shading 2 Accent 4" w:uiPriority="64"/>
+    <w:lsdException w:name="Medium List 1 Accent 4" w:uiPriority="65"/>
+    <w:lsdException w:name="Medium List 2 Accent 4" w:uiPriority="66"/>
+    <w:lsdException w:name="Medium Grid 1 Accent 4" w:uiPriority="67"/>
+    <w:lsdException w:name="Medium Grid 2 Accent 4" w:uiPriority="68"/>
+    <w:lsdException w:name="Medium Grid 3 Accent 4" w:uiPriority="69"/>
+    <w:lsdException w:name="Dark List Accent 4" w:uiPriority="70"/>
+    <w:lsdException w:name="Colorful Shading Accent 4" w:uiPriority="71"/>
+    <w:lsdException w:name="Colorful List Accent 4" w:uiPriority="72"/>
+    <w:lsdException w:name="Colorful Grid Accent 4" w:uiPriority="73"/>
+    <w:lsdException w:name="Light Shading Accent 5" w:uiPriority="60"/>
+    <w:lsdException w:name="Light List Accent 5" w:uiPriority="61"/>
+    <w:lsdException w:name="Light Grid Accent 5" w:uiPriority="62"/>
+    <w:lsdException w:name="Medium Shading 1 Accent 5" w:uiPriority="63"/>
+    <w:lsdException w:name="Medium Shading 2 Accent 5" w:uiPriority="64"/>
+    <w:lsdException w:name="Medium List 1 Accent 5" w:uiPriority="65"/>
+    <w:lsdException w:name="Medium List 2 Accent 5" w:uiPriority="66"/>
+    <w:lsdException w:name="Medium Grid 1 Accent 5" w:uiPriority="67"/>
+    <w:lsdException w:name="Medium Grid 2 Accent 5" w:uiPriority="68"/>
+    <w:lsdException w:name="Medium Grid 3 Accent 5" w:uiPriority="69"/>
+    <w:lsdException w:name="Dark List Accent 5" w:uiPriority="70"/>
+    <w:lsdException w:name="Colorful Shading Accent 5" w:uiPriority="71"/>
+    <w:lsdException w:name="Colorful List Accent 5" w:uiPriority="72"/>
+    <w:lsdException w:name="Colorful Grid Accent 5" w:uiPriority="73"/>
+    <w:lsdException w:name="Light Shading Accent 6" w:uiPriority="60"/>
+    <w:lsdException w:name="Light List Accent 6" w:uiPriority="61"/>
+    <w:lsdException w:name="Light Grid Accent 6" w:uiPriority="62"/>
+    <w:lsdException w:name="Medium Shading 1 Accent 6" w:uiPriority="63"/>
+    <w:lsdException w:name="Medium Shading 2 Accent 6" w:uiPriority="64"/>
+    <w:lsdException w:name="Medium List 1 Accent 6" w:uiPriority="65"/>
+    <w:lsdException w:name="Medium List 2 Accent 6" w:uiPriority="66"/>
+    <w:lsdException w:name="Medium Grid 1 Accent 6" w:uiPriority="67"/>
+    <w:lsdException w:name="Medium Grid 2 Accent 6" w:uiPriority="68"/>
+    <w:lsdException w:name="Medium Grid 3 Accent 6" w:uiPriority="69"/>
+    <w:lsdException w:name="Dark List Accent 6" w:uiPriority="70"/>
+    <w:lsdException w:name="Colorful Shading Accent 6" w:uiPriority="71"/>
+    <w:lsdException w:name="Colorful List Accent 6" w:uiPriority="72"/>
+    <w:lsdException w:name="Colorful Grid Accent 6" w:uiPriority="73"/>
+    <w:lsdException w:name="Subtle Emphasis" w:uiPriority="19" w:qFormat="1"/>
+    <w:lsdException w:name="Intense Emphasis" w:uiPriority="21" w:qFormat="1"/>
+    <w:lsdException w:name="Subtle Reference" w:uiPriority="31" w:qFormat="1"/>
+    <w:lsdException w:name="Intense Reference" w:uiPriority="32" w:qFormat="1"/>
+    <w:lsdException w:name="Book Title" w:uiPriority="33" w:qFormat="1"/>
+    <w:lsdException w:name="Bibliography" w:semiHidden="1" w:uiPriority="37" w:unhideWhenUsed="1"/>
+    <w:lsdException w:name="TOC Heading" w:semiHidden="1" w:uiPriority="39" w:unhideWhenUsed="1" w:qFormat="1"/>
+    <w:lsdException w:name="Grid Table 4" w:uiPriority="49"/>
+    <w:lsdException w:name="Grid Table 5 Dark" w:uiPriority="50"/>
+    <w:lsdException w:name="Grid Table 6 Colorful" w:uiPriority="51"/>
+    <w:lsdException w:name="Grid Table 7 Colorful" w:uiPriority="52"/>
+    <w:lsdException w:name="Grid Table 1 Light Accent 1" w:uiPriority="46"/>
+    <w:lsdException w:name="Grid Table 2 Accent 1" w:uiPriority="47"/>
+    <w:lsdException w:name="Grid Table 3 Accent 1" w:uiPriority="48"/>
+    <w:lsdException w:name="Grid Table 4 Accent 1" w:uiPriority="49"/>
+    <w:lsdException w:name="Grid Table 5 Dark Accent 1" w:uiPriority="50"/>
+    <w:lsdException w:name="Grid Table 6 Colorful Accent 1" w:uiPriority="51"/>
+    <w:lsdException w:name="Grid Table 7 Colorful Accent 1" w:uiPriority="52"/>
+    <w:lsdException w:name="Grid Table 1 Light Accent 2" w:uiPriority="46"/>
+    <w:lsdException w:name="Grid Table 2 Accent 2" w:uiPriority="47"/>
+    <w:lsdException w:name="Grid Table 3 Accent 2" w:uiPriority="48"/>
+    <w:lsdException w:name="Grid Table 4 Accent 2" w:uiPriority="49"/>
+    <w:lsdException w:name="Grid Table 5 Dark Accent 2" w:uiPriority="50"/>
+    <w:lsdException w:name="Grid Table 6 Colorful Accent 2" w:uiPriority="51"/>
+    <w:lsdException w:name="Grid Table 7 Colorful Accent 2" w:uiPriority="52"/>
+    <w:lsdException w:name="Grid Table 1 Light Accent 3" w:uiPriority="46"/>
+    <w:lsdException w:name="Grid Table 2 Accent 3" w:uiPriority="47"/>
+    <w:lsdException w:name="Grid Table 3 Accent 3" w:uiPriority="48"/>
+    <w:lsdException w:name="Grid Table 4 Accent 3" w:uiPriority="49"/>
+    <w:lsdException w:name="Grid Table 5 Dark Accent 3" w:uiPriority="50"/>
+    <w:lsdException w:name="Grid Table 6 Colorful Accent 3" w:uiPriority="51"/>
+    <w:lsdException w:name="Grid Table 7 Colorful Accent 3" w:uiPriority="52"/>
+    <w:lsdException w:name="Grid Table 1 Light Accent 4" w:uiPriority="46"/>
+    <w:lsdException w:name="Grid Table 2 Accent 4" w:uiPriority="47"/>
+    <w:lsdException w:name="Grid Table 3 Accent 4" w:uiPriority="48"/>
+    <w:lsdException w:name="Grid Table 4 Accent 4" w:uiPriority="49"/>
+    <w:lsdException w:name="Grid Table 5 Dark Accent 4" w:uiPriority="50"/>
+    <w:lsdException w:name="Grid Table 6 Colorful Accent 4" w:uiPriority="51"/>
+    <w:lsdException w:name="Grid Table 7 Colorful Accent 4" w:uiPriority="52"/>
+    <w:lsdException w:name="Grid Table 1 Light Accent 5" w:uiPriority="46"/>
+    <w:lsdException w:name="Grid Table 2 Accent 5" w:uiPriority="47"/>
+    <w:lsdException w:name="Grid Table 3 Accent 5" w:uiPriority="48"/>
+    <w:lsdException w:name="Grid Table 4 Accent 5" w:uiPriority="49"/>
+    <w:lsdException w:name="Grid Table 5 Dark Accent 5" w:uiPriority="50"/>
+    <w:lsdException w:name="Grid Table 6 Colorful Accent 5" w:uiPriority="51"/>
+    <w:lsdException w:name="Grid Table 7 Colorful Accent 5" w:uiPriority="52"/>
+    <w:lsdException w:name="Grid Table 1 Light Accent 6" w:uiPriority="46"/>
+    <w:lsdException w:name="Grid Table 2 Accent 6" w:uiPriority="47"/>
+    <w:lsdException w:name="Grid Table 3 Accent 6" w:uiPriority="48"/>
+    <w:lsdException w:name="Grid Table 4 Accent 6" w:uiPriority="49"/>
+    <w:lsdException w:name="Grid Table 5 Dark Accent 6" w:uiPriority="50"/>
+    <w:lsdException w:name="Grid Table 6 Colorful Accent 6" w:uiPriority="51"/>
+    <w:lsdException w:name="Grid Table 7 Colorful Accent 6" w:uiPriority="52"/>
+    <w:lsdException w:name="List Table 1 Light" w:uiPriority="46"/>
+    <w:lsdException w:name="List Table 2" w:uiPriority="47"/>
+    <w:lsdException w:name="List Table 3" w:uiPriority="48"/>
+    <w:lsdException w:name="List Table 4" w:uiPriority="49"/>
+    <w:lsdException w:name="List Table 5 Dark" w:uiPriority="50"/>
+    <w:lsdException w:name="List Table 6 Colorful" w:uiPriority="51"/>
+    <w:lsdException w:name="List Table 7 Colorful" w:uiPriority="52"/>
+    <w:lsdException w:name="List Table 1 Light Accent 1" w:uiPriority="46"/>
+    <w:lsdException w:name="List Table 2 Accent 1" w:uiPriority="47"/>
+    <w:lsdException w:name="List Table 3 Accent 1" w:uiPriority="48"/>
+    <w:lsdException w:name="List Table 4 Accent 1" w:uiPriority="49"/>
+    <w:lsdException w:name="List Table 5 Dark Accent 1" w:uiPriority="50"/>
+    <w:lsdException w:name="List Table 6 Colorful Accent 1" w:uiPriority="51"/>
+    <w:lsdException w:name="List Table 7 Colorful Accent 1" w:uiPriority="52"/>
+    <w:lsdException w:name="List Table 1 Light Accent 2" w:uiPriority="46"/>
+    <w:lsdException w:name="List Table 2 Accent 2" w:uiPriority="47"/>
+    <w:lsdException w:name="List Table 3 Accent 2" w:uiPriority="48"/>
+    <w:lsdException w:name="List Table 4 Accent 2" w:uiPriority="49"/>
+    <w:lsdException w:name="List Table 5 Dark Accent 2" w:uiPriority="50"/>
+    <w:lsdException w:name="List Table 6 Colorful Accent 2" w:uiPriority="51"/>
+    <w:lsdException w:name="List Table 7 Colorful Accent 2" w:uiPriority="52"/>
+    <w:lsdException w:name="List Table 1 Light Accent 3" w:uiPriority="46"/>
+    <w:lsdException w:name="List Table 2 Accent 3" w:uiPriority="47"/>
+    <w:lsdException w:name="List Table 3 Accent 3" w:uiPriority="48"/>
+    <w:lsdException w:name="List Table 4 Accent 3" w:uiPriority="49"/>
+    <w:lsdException w:name="List Table 5 Dark Accent 3" w:uiPriority="50"/>
+    <w:lsdException w:name="List Table 6 Colorful Accent 3" w:uiPriority="51"/>
+    <w:lsdException w:name="List Table 7 Colorful Accent 3" w:uiPriority="52"/>
+    <w:lsdException w:name="List Table 1 Light Accent 4" w:uiPriority="46"/>
+    <w:lsdException w:name="List Table 2 Accent 4" w:uiPriority="47"/>
+    <w:lsdException w:name="List Table 3 Accent 4" w:uiPriority="48"/>
+    <w:lsdException w:name="List Table 4 Accent 4" w:uiPriority="49"/>
+    <w:lsdException w:name="List Table 5 Dark Accent 4" w:uiPriority="50"/>
+    <w:lsdException w:name="List Table 6 Colorful Accent 4" w:uiPriority="51"/>
+    <w:lsdException w:name="List Table 7 Colorful Accent 4" w:uiPriority="52"/>
+    <w:lsdException w:name="List Table 1 Light Accent 5" w:uiPriority="46"/>
+    <w:lsdException w:name="List Table 2 Accent 5" w:uiPriority="47"/>
+    <w:lsdException w:name="List Table 3 Accent 5" w:uiPriority="48"/>
+    <w:lsdException w:name="List Table 4 Accent 5" w:uiPriority="49"/>
+    <w:lsdException w:name="List Table 5 Dark Accent 5" w:uiPriority="50"/>
+    <w:lsdException w:name="List Table 6 Colorful Accent 5" w:uiPriority="51"/>
+    <w:lsdException w:name="List Table 7 Colorful Accent 5" w:uiPriority="52"/>
+    <w:lsdException w:name="List Table 1 Light Accent 6" w:uiPriority="46"/>
+    <w:lsdException w:name="List Table 2 Accent 6" w:uiPriority="47"/>
+    <w:lsdException w:name="List Table 3 Accent 6" w:uiPriority="48"/>
+    <w:lsdException w:name="List Table 4 Accent 6" w:uiPriority="49"/>
+    <w:lsdException w:name="List Table 5 Dark Accent 6" w:uiPriority="50"/>
+    <w:lsdException w:name="List Table 6 Colorful Accent 6" w:uiPriority="51"/>
+    <w:lsdException w:name="List Table 7 Colorful Accent 6" w:uiPriority="52"/>
   </w:latentStyles>
   <w:style w:type="paragraph" w:default="1" w:styleId="Standard">
     <w:name w:val="Normal"/>
@@ -1355,7 +1771,7 @@
     <w:name w:val="heading 1"/>
     <w:basedOn w:val="Standard"/>
     <w:next w:val="Standard"/>
-    <w:link w:val="berschrift1Zeichen"/>
+    <w:link w:val="berschrift1Zchn"/>
     <w:uiPriority w:val="9"/>
     <w:qFormat/>
     <w:rsid w:val="008A02B4"/>
@@ -1378,7 +1794,7 @@
     <w:name w:val="heading 2"/>
     <w:basedOn w:val="Standard"/>
     <w:next w:val="Standard"/>
-    <w:link w:val="berschrift2Zeichen"/>
+    <w:link w:val="berschrift2Zchn"/>
     <w:uiPriority w:val="9"/>
     <w:semiHidden/>
     <w:unhideWhenUsed/>
@@ -1399,7 +1815,7 @@
       <w:szCs w:val="26"/>
     </w:rPr>
   </w:style>
-  <w:style w:type="character" w:default="1" w:styleId="Absatzstandardschriftart">
+  <w:style w:type="character" w:default="1" w:styleId="Absatz-Standardschriftart">
     <w:name w:val="Default Paragraph Font"/>
     <w:uiPriority w:val="1"/>
     <w:semiHidden/>
@@ -1459,9 +1875,9 @@
       <w:sz w:val="64"/>
     </w:rPr>
   </w:style>
-  <w:style w:type="character" w:customStyle="1" w:styleId="berschrift1Zeichen">
-    <w:name w:val="Überschrift 1 Zeichen"/>
-    <w:basedOn w:val="Absatzstandardschriftart"/>
+  <w:style w:type="character" w:customStyle="1" w:styleId="berschrift1Zchn">
+    <w:name w:val="Überschrift 1 Zchn"/>
+    <w:basedOn w:val="Absatz-Standardschriftart"/>
     <w:link w:val="berschrift1"/>
     <w:uiPriority w:val="9"/>
     <w:rsid w:val="008A02B4"/>
@@ -1509,9 +1925,9 @@
       <w:sz w:val="22"/>
     </w:rPr>
   </w:style>
-  <w:style w:type="character" w:customStyle="1" w:styleId="berschrift2Zeichen">
-    <w:name w:val="Überschrift 2 Zeichen"/>
-    <w:basedOn w:val="Absatzstandardschriftart"/>
+  <w:style w:type="character" w:customStyle="1" w:styleId="berschrift2Zchn">
+    <w:name w:val="Überschrift 2 Zchn"/>
+    <w:basedOn w:val="Absatz-Standardschriftart"/>
     <w:link w:val="berschrift2"/>
     <w:uiPriority w:val="9"/>
     <w:semiHidden/>
@@ -1531,7 +1947,6 @@
     <w:uiPriority w:val="59"/>
     <w:rsid w:val="00875B10"/>
     <w:tblPr>
-      <w:tblInd w:w="0" w:type="dxa"/>
       <w:tblBorders>
         <w:top w:val="single" w:sz="4" w:space="0" w:color="auto"/>
         <w:left w:val="single" w:sz="4" w:space="0" w:color="auto"/>
@@ -1540,12 +1955,6 @@
         <w:insideH w:val="single" w:sz="4" w:space="0" w:color="auto"/>
         <w:insideV w:val="single" w:sz="4" w:space="0" w:color="auto"/>
       </w:tblBorders>
-      <w:tblCellMar>
-        <w:top w:w="0" w:type="dxa"/>
-        <w:left w:w="108" w:type="dxa"/>
-        <w:bottom w:w="0" w:type="dxa"/>
-        <w:right w:w="108" w:type="dxa"/>
-      </w:tblCellMar>
     </w:tblPr>
   </w:style>
   <w:style w:type="paragraph" w:styleId="Listenabsatz">
@@ -1562,7 +1971,7 @@
   <w:style w:type="paragraph" w:styleId="Kopfzeile">
     <w:name w:val="header"/>
     <w:basedOn w:val="Standard"/>
-    <w:link w:val="KopfzeileZeichen"/>
+    <w:link w:val="KopfzeileZchn"/>
     <w:uiPriority w:val="99"/>
     <w:unhideWhenUsed/>
     <w:rsid w:val="00C5070B"/>
@@ -1573,9 +1982,9 @@
       </w:tabs>
     </w:pPr>
   </w:style>
-  <w:style w:type="character" w:customStyle="1" w:styleId="KopfzeileZeichen">
-    <w:name w:val="Kopfzeile Zeichen"/>
-    <w:basedOn w:val="Absatzstandardschriftart"/>
+  <w:style w:type="character" w:customStyle="1" w:styleId="KopfzeileZchn">
+    <w:name w:val="Kopfzeile Zchn"/>
+    <w:basedOn w:val="Absatz-Standardschriftart"/>
     <w:link w:val="Kopfzeile"/>
     <w:uiPriority w:val="99"/>
     <w:rsid w:val="00C5070B"/>
@@ -1583,7 +1992,7 @@
   <w:style w:type="paragraph" w:styleId="Fuzeile">
     <w:name w:val="footer"/>
     <w:basedOn w:val="Standard"/>
-    <w:link w:val="FuzeileZeichen"/>
+    <w:link w:val="FuzeileZchn"/>
     <w:uiPriority w:val="99"/>
     <w:unhideWhenUsed/>
     <w:rsid w:val="00C5070B"/>
@@ -1594,9 +2003,9 @@
       </w:tabs>
     </w:pPr>
   </w:style>
-  <w:style w:type="character" w:customStyle="1" w:styleId="FuzeileZeichen">
-    <w:name w:val="Fußzeile Zeichen"/>
-    <w:basedOn w:val="Absatzstandardschriftart"/>
+  <w:style w:type="character" w:customStyle="1" w:styleId="FuzeileZchn">
+    <w:name w:val="Fußzeile Zchn"/>
+    <w:basedOn w:val="Absatz-Standardschriftart"/>
     <w:link w:val="Fuzeile"/>
     <w:uiPriority w:val="99"/>
     <w:rsid w:val="00C5070B"/>
@@ -1604,7 +2013,7 @@
   <w:style w:type="paragraph" w:styleId="Sprechblasentext">
     <w:name w:val="Balloon Text"/>
     <w:basedOn w:val="Standard"/>
-    <w:link w:val="SprechblasentextZeichen"/>
+    <w:link w:val="SprechblasentextZchn"/>
     <w:uiPriority w:val="99"/>
     <w:semiHidden/>
     <w:unhideWhenUsed/>
@@ -1615,9 +2024,9 @@
       <w:szCs w:val="18"/>
     </w:rPr>
   </w:style>
-  <w:style w:type="character" w:customStyle="1" w:styleId="SprechblasentextZeichen">
-    <w:name w:val="Sprechblasentext Zeichen"/>
-    <w:basedOn w:val="Absatzstandardschriftart"/>
+  <w:style w:type="character" w:customStyle="1" w:styleId="SprechblasentextZchn">
+    <w:name w:val="Sprechblasentext Zchn"/>
+    <w:basedOn w:val="Absatz-Standardschriftart"/>
     <w:link w:val="Sprechblasentext"/>
     <w:uiPriority w:val="99"/>
     <w:semiHidden/>
@@ -1632,7 +2041,7 @@
     <w:name w:val="Subtitle"/>
     <w:basedOn w:val="Standard"/>
     <w:next w:val="Standard"/>
-    <w:link w:val="UntertitelZeichen"/>
+    <w:link w:val="UntertitelZchn"/>
     <w:uiPriority w:val="11"/>
     <w:qFormat/>
     <w:rsid w:val="00130120"/>
@@ -1649,9 +2058,9 @@
       <w:spacing w:val="15"/>
     </w:rPr>
   </w:style>
-  <w:style w:type="character" w:customStyle="1" w:styleId="UntertitelZeichen">
-    <w:name w:val="Untertitel Zeichen"/>
-    <w:basedOn w:val="Absatzstandardschriftart"/>
+  <w:style w:type="character" w:customStyle="1" w:styleId="UntertitelZchn">
+    <w:name w:val="Untertitel Zchn"/>
+    <w:basedOn w:val="Absatz-Standardschriftart"/>
     <w:link w:val="Untertitel"/>
     <w:uiPriority w:val="11"/>
     <w:rsid w:val="00130120"/>
@@ -1663,491 +2072,9 @@
       <w:spacing w:val="15"/>
     </w:rPr>
   </w:style>
-  <w:style w:type="character" w:styleId="Link">
+  <w:style w:type="character" w:styleId="Hyperlink">
     <w:name w:val="Hyperlink"/>
-    <w:basedOn w:val="Absatzstandardschriftart"/>
-    <w:uiPriority w:val="99"/>
-    <w:unhideWhenUsed/>
-    <w:rsid w:val="000827EA"/>
-    <w:rPr>
-      <w:color w:val="CC9900" w:themeColor="hyperlink"/>
-      <w:u w:val="single"/>
-    </w:rPr>
-  </w:style>
-</w:styles>
-</file>
-
-<file path=word/stylesWithEffects.xml><?xml version="1.0" encoding="utf-8"?>
-<w:styles xmlns:wpc="http://schemas.microsoft.com/office/word/2010/wordprocessingCanvas" xmlns:mo="http://schemas.microsoft.com/office/mac/office/2008/main" xmlns:mc="http://schemas.openxmlformats.org/markup-compatibility/2006" xmlns:mv="urn:schemas-microsoft-com:mac:vml" xmlns:o="urn:schemas-microsoft-com:office:office" xmlns:r="http://schemas.openxmlformats.org/officeDocument/2006/relationships" xmlns:m="http://schemas.openxmlformats.org/officeDocument/2006/math" xmlns:v="urn:schemas-microsoft-com:vml" xmlns:wp14="http://schemas.microsoft.com/office/word/2010/wordprocessingDrawing" xmlns:wp="http://schemas.openxmlformats.org/drawingml/2006/wordprocessingDrawing" xmlns:w10="urn:schemas-microsoft-com:office:word" xmlns:w="http://schemas.openxmlformats.org/wordprocessingml/2006/main" xmlns:w14="http://schemas.microsoft.com/office/word/2010/wordml" xmlns:wpg="http://schemas.microsoft.com/office/word/2010/wordprocessingGroup" xmlns:wpi="http://schemas.microsoft.com/office/word/2010/wordprocessingInk" xmlns:wne="http://schemas.microsoft.com/office/word/2006/wordml" xmlns:wps="http://schemas.microsoft.com/office/word/2010/wordprocessingShape" mc:Ignorable="w14 wp14">
-  <w:docDefaults>
-    <w:rPrDefault>
-      <w:rPr>
-        <w:rFonts w:asciiTheme="minorHAnsi" w:eastAsiaTheme="minorEastAsia" w:hAnsiTheme="minorHAnsi" w:cstheme="minorBidi"/>
-        <w:sz w:val="24"/>
-        <w:szCs w:val="24"/>
-        <w:lang w:val="de-DE" w:eastAsia="de-DE" w:bidi="ar-SA"/>
-      </w:rPr>
-    </w:rPrDefault>
-    <w:pPrDefault/>
-  </w:docDefaults>
-  <w:latentStyles w:defLockedState="0" w:defUIPriority="99" w:defSemiHidden="1" w:defUnhideWhenUsed="1" w:defQFormat="0" w:count="276">
-    <w:lsdException w:name="Normal" w:semiHidden="0" w:uiPriority="0" w:unhideWhenUsed="0" w:qFormat="1"/>
-    <w:lsdException w:name="heading 1" w:semiHidden="0" w:uiPriority="9" w:unhideWhenUsed="0" w:qFormat="1"/>
-    <w:lsdException w:name="heading 2" w:uiPriority="9" w:qFormat="1"/>
-    <w:lsdException w:name="heading 3" w:uiPriority="9" w:qFormat="1"/>
-    <w:lsdException w:name="heading 4" w:uiPriority="9" w:qFormat="1"/>
-    <w:lsdException w:name="heading 5" w:uiPriority="9" w:qFormat="1"/>
-    <w:lsdException w:name="heading 6" w:uiPriority="9" w:qFormat="1"/>
-    <w:lsdException w:name="heading 7" w:uiPriority="9" w:qFormat="1"/>
-    <w:lsdException w:name="heading 8" w:uiPriority="9" w:qFormat="1"/>
-    <w:lsdException w:name="heading 9" w:uiPriority="9" w:qFormat="1"/>
-    <w:lsdException w:name="toc 1" w:uiPriority="39"/>
-    <w:lsdException w:name="toc 2" w:uiPriority="39"/>
-    <w:lsdException w:name="toc 3" w:uiPriority="39"/>
-    <w:lsdException w:name="toc 4" w:uiPriority="39"/>
-    <w:lsdException w:name="toc 5" w:uiPriority="39"/>
-    <w:lsdException w:name="toc 6" w:uiPriority="39"/>
-    <w:lsdException w:name="toc 7" w:uiPriority="39"/>
-    <w:lsdException w:name="toc 8" w:uiPriority="39"/>
-    <w:lsdException w:name="toc 9" w:uiPriority="39"/>
-    <w:lsdException w:name="caption" w:uiPriority="35" w:qFormat="1"/>
-    <w:lsdException w:name="Title" w:semiHidden="0" w:uiPriority="10" w:unhideWhenUsed="0" w:qFormat="1"/>
-    <w:lsdException w:name="Default Paragraph Font" w:uiPriority="1"/>
-    <w:lsdException w:name="Subtitle" w:semiHidden="0" w:uiPriority="11" w:unhideWhenUsed="0" w:qFormat="1"/>
-    <w:lsdException w:name="Strong" w:semiHidden="0" w:uiPriority="22" w:unhideWhenUsed="0" w:qFormat="1"/>
-    <w:lsdException w:name="Emphasis" w:semiHidden="0" w:uiPriority="20" w:unhideWhenUsed="0" w:qFormat="1"/>
-    <w:lsdException w:name="Table Grid" w:semiHidden="0" w:uiPriority="59" w:unhideWhenUsed="0"/>
-    <w:lsdException w:name="Placeholder Text" w:unhideWhenUsed="0"/>
-    <w:lsdException w:name="No Spacing" w:semiHidden="0" w:uiPriority="1" w:unhideWhenUsed="0" w:qFormat="1"/>
-    <w:lsdException w:name="Light Shading" w:semiHidden="0" w:uiPriority="60" w:unhideWhenUsed="0"/>
-    <w:lsdException w:name="Light List" w:semiHidden="0" w:uiPriority="61" w:unhideWhenUsed="0"/>
-    <w:lsdException w:name="Light Grid" w:semiHidden="0" w:uiPriority="62" w:unhideWhenUsed="0"/>
-    <w:lsdException w:name="Medium Shading 1" w:semiHidden="0" w:uiPriority="63" w:unhideWhenUsed="0"/>
-    <w:lsdException w:name="Medium Shading 2" w:semiHidden="0" w:uiPriority="64" w:unhideWhenUsed="0"/>
-    <w:lsdException w:name="Medium List 1" w:semiHidden="0" w:uiPriority="65" w:unhideWhenUsed="0"/>
-    <w:lsdException w:name="Medium List 2" w:semiHidden="0" w:uiPriority="66" w:unhideWhenUsed="0"/>
-    <w:lsdException w:name="Medium Grid 1" w:semiHidden="0" w:uiPriority="67" w:unhideWhenUsed="0"/>
-    <w:lsdException w:name="Medium Grid 2" w:semiHidden="0" w:uiPriority="68" w:unhideWhenUsed="0"/>
-    <w:lsdException w:name="Medium Grid 3" w:semiHidden="0" w:uiPriority="69" w:unhideWhenUsed="0"/>
-    <w:lsdException w:name="Dark List" w:semiHidden="0" w:uiPriority="70" w:unhideWhenUsed="0"/>
-    <w:lsdException w:name="Colorful Shading" w:semiHidden="0" w:uiPriority="71" w:unhideWhenUsed="0"/>
-    <w:lsdException w:name="Colorful List" w:semiHidden="0" w:uiPriority="72" w:unhideWhenUsed="0"/>
-    <w:lsdException w:name="Colorful Grid" w:semiHidden="0" w:uiPriority="73" w:unhideWhenUsed="0"/>
-    <w:lsdException w:name="Light Shading Accent 1" w:semiHidden="0" w:uiPriority="60" w:unhideWhenUsed="0"/>
-    <w:lsdException w:name="Light List Accent 1" w:semiHidden="0" w:uiPriority="61" w:unhideWhenUsed="0"/>
-    <w:lsdException w:name="Light Grid Accent 1" w:semiHidden="0" w:uiPriority="62" w:unhideWhenUsed="0"/>
-    <w:lsdException w:name="Medium Shading 1 Accent 1" w:semiHidden="0" w:uiPriority="63" w:unhideWhenUsed="0"/>
-    <w:lsdException w:name="Medium Shading 2 Accent 1" w:semiHidden="0" w:uiPriority="64" w:unhideWhenUsed="0"/>
-    <w:lsdException w:name="Medium List 1 Accent 1" w:semiHidden="0" w:uiPriority="65" w:unhideWhenUsed="0"/>
-    <w:lsdException w:name="Revision" w:unhideWhenUsed="0"/>
-    <w:lsdException w:name="List Paragraph" w:semiHidden="0" w:uiPriority="34" w:unhideWhenUsed="0" w:qFormat="1"/>
-    <w:lsdException w:name="Quote" w:semiHidden="0" w:uiPriority="29" w:unhideWhenUsed="0" w:qFormat="1"/>
-    <w:lsdException w:name="Intense Quote" w:semiHidden="0" w:uiPriority="30" w:unhideWhenUsed="0" w:qFormat="1"/>
-    <w:lsdException w:name="Medium List 2 Accent 1" w:semiHidden="0" w:uiPriority="66" w:unhideWhenUsed="0"/>
-    <w:lsdException w:name="Medium Grid 1 Accent 1" w:semiHidden="0" w:uiPriority="67" w:unhideWhenUsed="0"/>
-    <w:lsdException w:name="Medium Grid 2 Accent 1" w:semiHidden="0" w:uiPriority="68" w:unhideWhenUsed="0"/>
-    <w:lsdException w:name="Medium Grid 3 Accent 1" w:semiHidden="0" w:uiPriority="69" w:unhideWhenUsed="0"/>
-    <w:lsdException w:name="Dark List Accent 1" w:semiHidden="0" w:uiPriority="70" w:unhideWhenUsed="0"/>
-    <w:lsdException w:name="Colorful Shading Accent 1" w:semiHidden="0" w:uiPriority="71" w:unhideWhenUsed="0"/>
-    <w:lsdException w:name="Colorful List Accent 1" w:semiHidden="0" w:uiPriority="72" w:unhideWhenUsed="0"/>
-    <w:lsdException w:name="Colorful Grid Accent 1" w:semiHidden="0" w:uiPriority="73" w:unhideWhenUsed="0"/>
-    <w:lsdException w:name="Light Shading Accent 2" w:semiHidden="0" w:uiPriority="60" w:unhideWhenUsed="0"/>
-    <w:lsdException w:name="Light List Accent 2" w:semiHidden="0" w:uiPriority="61" w:unhideWhenUsed="0"/>
-    <w:lsdException w:name="Light Grid Accent 2" w:semiHidden="0" w:uiPriority="62" w:unhideWhenUsed="0"/>
-    <w:lsdException w:name="Medium Shading 1 Accent 2" w:semiHidden="0" w:uiPriority="63" w:unhideWhenUsed="0"/>
-    <w:lsdException w:name="Medium Shading 2 Accent 2" w:semiHidden="0" w:uiPriority="64" w:unhideWhenUsed="0"/>
-    <w:lsdException w:name="Medium List 1 Accent 2" w:semiHidden="0" w:uiPriority="65" w:unhideWhenUsed="0"/>
-    <w:lsdException w:name="Medium List 2 Accent 2" w:semiHidden="0" w:uiPriority="66" w:unhideWhenUsed="0"/>
-    <w:lsdException w:name="Medium Grid 1 Accent 2" w:semiHidden="0" w:uiPriority="67" w:unhideWhenUsed="0"/>
-    <w:lsdException w:name="Medium Grid 2 Accent 2" w:semiHidden="0" w:uiPriority="68" w:unhideWhenUsed="0"/>
-    <w:lsdException w:name="Medium Grid 3 Accent 2" w:semiHidden="0" w:uiPriority="69" w:unhideWhenUsed="0"/>
-    <w:lsdException w:name="Dark List Accent 2" w:semiHidden="0" w:uiPriority="70" w:unhideWhenUsed="0"/>
-    <w:lsdException w:name="Colorful Shading Accent 2" w:semiHidden="0" w:uiPriority="71" w:unhideWhenUsed="0"/>
-    <w:lsdException w:name="Colorful List Accent 2" w:semiHidden="0" w:uiPriority="72" w:unhideWhenUsed="0"/>
-    <w:lsdException w:name="Colorful Grid Accent 2" w:semiHidden="0" w:uiPriority="73" w:unhideWhenUsed="0"/>
-    <w:lsdException w:name="Light Shading Accent 3" w:semiHidden="0" w:uiPriority="60" w:unhideWhenUsed="0"/>
-    <w:lsdException w:name="Light List Accent 3" w:semiHidden="0" w:uiPriority="61" w:unhideWhenUsed="0"/>
-    <w:lsdException w:name="Light Grid Accent 3" w:semiHidden="0" w:uiPriority="62" w:unhideWhenUsed="0"/>
-    <w:lsdException w:name="Medium Shading 1 Accent 3" w:semiHidden="0" w:uiPriority="63" w:unhideWhenUsed="0"/>
-    <w:lsdException w:name="Medium Shading 2 Accent 3" w:semiHidden="0" w:uiPriority="64" w:unhideWhenUsed="0"/>
-    <w:lsdException w:name="Medium List 1 Accent 3" w:semiHidden="0" w:uiPriority="65" w:unhideWhenUsed="0"/>
-    <w:lsdException w:name="Medium List 2 Accent 3" w:semiHidden="0" w:uiPriority="66" w:unhideWhenUsed="0"/>
-    <w:lsdException w:name="Medium Grid 1 Accent 3" w:semiHidden="0" w:uiPriority="67" w:unhideWhenUsed="0"/>
-    <w:lsdException w:name="Medium Grid 2 Accent 3" w:semiHidden="0" w:uiPriority="68" w:unhideWhenUsed="0"/>
-    <w:lsdException w:name="Medium Grid 3 Accent 3" w:semiHidden="0" w:uiPriority="69" w:unhideWhenUsed="0"/>
-    <w:lsdException w:name="Dark List Accent 3" w:semiHidden="0" w:uiPriority="70" w:unhideWhenUsed="0"/>
-    <w:lsdException w:name="Colorful Shading Accent 3" w:semiHidden="0" w:uiPriority="71" w:unhideWhenUsed="0"/>
-    <w:lsdException w:name="Colorful List Accent 3" w:semiHidden="0" w:uiPriority="72" w:unhideWhenUsed="0"/>
-    <w:lsdException w:name="Colorful Grid Accent 3" w:semiHidden="0" w:uiPriority="73" w:unhideWhenUsed="0"/>
-    <w:lsdException w:name="Light Shading Accent 4" w:semiHidden="0" w:uiPriority="60" w:unhideWhenUsed="0"/>
-    <w:lsdException w:name="Light List Accent 4" w:semiHidden="0" w:uiPriority="61" w:unhideWhenUsed="0"/>
-    <w:lsdException w:name="Light Grid Accent 4" w:semiHidden="0" w:uiPriority="62" w:unhideWhenUsed="0"/>
-    <w:lsdException w:name="Medium Shading 1 Accent 4" w:semiHidden="0" w:uiPriority="63" w:unhideWhenUsed="0"/>
-    <w:lsdException w:name="Medium Shading 2 Accent 4" w:semiHidden="0" w:uiPriority="64" w:unhideWhenUsed="0"/>
-    <w:lsdException w:name="Medium List 1 Accent 4" w:semiHidden="0" w:uiPriority="65" w:unhideWhenUsed="0"/>
-    <w:lsdException w:name="Medium List 2 Accent 4" w:semiHidden="0" w:uiPriority="66" w:unhideWhenUsed="0"/>
-    <w:lsdException w:name="Medium Grid 1 Accent 4" w:semiHidden="0" w:uiPriority="67" w:unhideWhenUsed="0"/>
-    <w:lsdException w:name="Medium Grid 2 Accent 4" w:semiHidden="0" w:uiPriority="68" w:unhideWhenUsed="0"/>
-    <w:lsdException w:name="Medium Grid 3 Accent 4" w:semiHidden="0" w:uiPriority="69" w:unhideWhenUsed="0"/>
-    <w:lsdException w:name="Dark List Accent 4" w:semiHidden="0" w:uiPriority="70" w:unhideWhenUsed="0"/>
-    <w:lsdException w:name="Colorful Shading Accent 4" w:semiHidden="0" w:uiPriority="71" w:unhideWhenUsed="0"/>
-    <w:lsdException w:name="Colorful List Accent 4" w:semiHidden="0" w:uiPriority="72" w:unhideWhenUsed="0"/>
-    <w:lsdException w:name="Colorful Grid Accent 4" w:semiHidden="0" w:uiPriority="73" w:unhideWhenUsed="0"/>
-    <w:lsdException w:name="Light Shading Accent 5" w:semiHidden="0" w:uiPriority="60" w:unhideWhenUsed="0"/>
-    <w:lsdException w:name="Light List Accent 5" w:semiHidden="0" w:uiPriority="61" w:unhideWhenUsed="0"/>
-    <w:lsdException w:name="Light Grid Accent 5" w:semiHidden="0" w:uiPriority="62" w:unhideWhenUsed="0"/>
-    <w:lsdException w:name="Medium Shading 1 Accent 5" w:semiHidden="0" w:uiPriority="63" w:unhideWhenUsed="0"/>
-    <w:lsdException w:name="Medium Shading 2 Accent 5" w:semiHidden="0" w:uiPriority="64" w:unhideWhenUsed="0"/>
-    <w:lsdException w:name="Medium List 1 Accent 5" w:semiHidden="0" w:uiPriority="65" w:unhideWhenUsed="0"/>
-    <w:lsdException w:name="Medium List 2 Accent 5" w:semiHidden="0" w:uiPriority="66" w:unhideWhenUsed="0"/>
-    <w:lsdException w:name="Medium Grid 1 Accent 5" w:semiHidden="0" w:uiPriority="67" w:unhideWhenUsed="0"/>
-    <w:lsdException w:name="Medium Grid 2 Accent 5" w:semiHidden="0" w:uiPriority="68" w:unhideWhenUsed="0"/>
-    <w:lsdException w:name="Medium Grid 3 Accent 5" w:semiHidden="0" w:uiPriority="69" w:unhideWhenUsed="0"/>
-    <w:lsdException w:name="Dark List Accent 5" w:semiHidden="0" w:uiPriority="70" w:unhideWhenUsed="0"/>
-    <w:lsdException w:name="Colorful Shading Accent 5" w:semiHidden="0" w:uiPriority="71" w:unhideWhenUsed="0"/>
-    <w:lsdException w:name="Colorful List Accent 5" w:semiHidden="0" w:uiPriority="72" w:unhideWhenUsed="0"/>
-    <w:lsdException w:name="Colorful Grid Accent 5" w:semiHidden="0" w:uiPriority="73" w:unhideWhenUsed="0"/>
-    <w:lsdException w:name="Light Shading Accent 6" w:semiHidden="0" w:uiPriority="60" w:unhideWhenUsed="0"/>
-    <w:lsdException w:name="Light List Accent 6" w:semiHidden="0" w:uiPriority="61" w:unhideWhenUsed="0"/>
-    <w:lsdException w:name="Light Grid Accent 6" w:semiHidden="0" w:uiPriority="62" w:unhideWhenUsed="0"/>
-    <w:lsdException w:name="Medium Shading 1 Accent 6" w:semiHidden="0" w:uiPriority="63" w:unhideWhenUsed="0"/>
-    <w:lsdException w:name="Medium Shading 2 Accent 6" w:semiHidden="0" w:uiPriority="64" w:unhideWhenUsed="0"/>
-    <w:lsdException w:name="Medium List 1 Accent 6" w:semiHidden="0" w:uiPriority="65" w:unhideWhenUsed="0"/>
-    <w:lsdException w:name="Medium List 2 Accent 6" w:semiHidden="0" w:uiPriority="66" w:unhideWhenUsed="0"/>
-    <w:lsdException w:name="Medium Grid 1 Accent 6" w:semiHidden="0" w:uiPriority="67" w:unhideWhenUsed="0"/>
-    <w:lsdException w:name="Medium Grid 2 Accent 6" w:semiHidden="0" w:uiPriority="68" w:unhideWhenUsed="0"/>
-    <w:lsdException w:name="Medium Grid 3 Accent 6" w:semiHidden="0" w:uiPriority="69" w:unhideWhenUsed="0"/>
-    <w:lsdException w:name="Dark List Accent 6" w:semiHidden="0" w:uiPriority="70" w:unhideWhenUsed="0"/>
-    <w:lsdException w:name="Colorful Shading Accent 6" w:semiHidden="0" w:uiPriority="71" w:unhideWhenUsed="0"/>
-    <w:lsdException w:name="Colorful List Accent 6" w:semiHidden="0" w:uiPriority="72" w:unhideWhenUsed="0"/>
-    <w:lsdException w:name="Colorful Grid Accent 6" w:semiHidden="0" w:uiPriority="73" w:unhideWhenUsed="0"/>
-    <w:lsdException w:name="Subtle Emphasis" w:semiHidden="0" w:uiPriority="19" w:unhideWhenUsed="0" w:qFormat="1"/>
-    <w:lsdException w:name="Intense Emphasis" w:semiHidden="0" w:uiPriority="21" w:unhideWhenUsed="0" w:qFormat="1"/>
-    <w:lsdException w:name="Subtle Reference" w:semiHidden="0" w:uiPriority="31" w:unhideWhenUsed="0" w:qFormat="1"/>
-    <w:lsdException w:name="Intense Reference" w:semiHidden="0" w:uiPriority="32" w:unhideWhenUsed="0" w:qFormat="1"/>
-    <w:lsdException w:name="Book Title" w:semiHidden="0" w:uiPriority="33" w:unhideWhenUsed="0" w:qFormat="1"/>
-    <w:lsdException w:name="Bibliography" w:uiPriority="37"/>
-    <w:lsdException w:name="TOC Heading" w:uiPriority="39" w:qFormat="1"/>
-  </w:latentStyles>
-  <w:style w:type="paragraph" w:default="1" w:styleId="Standard">
-    <w:name w:val="Normal"/>
-    <w:qFormat/>
-  </w:style>
-  <w:style w:type="paragraph" w:styleId="berschrift1">
-    <w:name w:val="heading 1"/>
-    <w:basedOn w:val="Standard"/>
-    <w:next w:val="Standard"/>
-    <w:link w:val="berschrift1Zeichen"/>
-    <w:uiPriority w:val="9"/>
-    <w:qFormat/>
-    <w:rsid w:val="008A02B4"/>
-    <w:pPr>
-      <w:keepNext/>
-      <w:keepLines/>
-      <w:spacing w:before="480"/>
-      <w:outlineLvl w:val="0"/>
-    </w:pPr>
-    <w:rPr>
-      <w:rFonts w:asciiTheme="majorHAnsi" w:eastAsiaTheme="majorEastAsia" w:hAnsiTheme="majorHAnsi" w:cstheme="majorBidi"/>
-      <w:b/>
-      <w:bCs/>
-      <w:color w:val="565656" w:themeColor="accent1" w:themeShade="B5"/>
-      <w:sz w:val="32"/>
-      <w:szCs w:val="32"/>
-    </w:rPr>
-  </w:style>
-  <w:style w:type="paragraph" w:styleId="berschrift2">
-    <w:name w:val="heading 2"/>
-    <w:basedOn w:val="Standard"/>
-    <w:next w:val="Standard"/>
-    <w:link w:val="berschrift2Zeichen"/>
-    <w:uiPriority w:val="9"/>
-    <w:semiHidden/>
-    <w:unhideWhenUsed/>
-    <w:qFormat/>
-    <w:rsid w:val="008A02B4"/>
-    <w:pPr>
-      <w:keepNext/>
-      <w:keepLines/>
-      <w:spacing w:before="200"/>
-      <w:outlineLvl w:val="1"/>
-    </w:pPr>
-    <w:rPr>
-      <w:rFonts w:asciiTheme="majorHAnsi" w:eastAsiaTheme="majorEastAsia" w:hAnsiTheme="majorHAnsi" w:cstheme="majorBidi"/>
-      <w:b/>
-      <w:bCs/>
-      <w:color w:val="7A7A7A" w:themeColor="accent1"/>
-      <w:sz w:val="26"/>
-      <w:szCs w:val="26"/>
-    </w:rPr>
-  </w:style>
-  <w:style w:type="character" w:default="1" w:styleId="Absatzstandardschriftart">
-    <w:name w:val="Default Paragraph Font"/>
-    <w:uiPriority w:val="1"/>
-    <w:semiHidden/>
-    <w:unhideWhenUsed/>
-  </w:style>
-  <w:style w:type="table" w:default="1" w:styleId="NormaleTabelle">
-    <w:name w:val="Normal Table"/>
-    <w:uiPriority w:val="99"/>
-    <w:semiHidden/>
-    <w:unhideWhenUsed/>
-    <w:tblPr>
-      <w:tblInd w:w="0" w:type="dxa"/>
-      <w:tblCellMar>
-        <w:top w:w="0" w:type="dxa"/>
-        <w:left w:w="108" w:type="dxa"/>
-        <w:bottom w:w="0" w:type="dxa"/>
-        <w:right w:w="108" w:type="dxa"/>
-      </w:tblCellMar>
-    </w:tblPr>
-  </w:style>
-  <w:style w:type="numbering" w:default="1" w:styleId="KeineListe">
-    <w:name w:val="No List"/>
-    <w:uiPriority w:val="99"/>
-    <w:semiHidden/>
-    <w:unhideWhenUsed/>
-  </w:style>
-  <w:style w:type="paragraph" w:customStyle="1" w:styleId="TEXT">
-    <w:name w:val="TEXT"/>
-    <w:basedOn w:val="Standard"/>
-    <w:qFormat/>
-    <w:rsid w:val="008A02B4"/>
-    <w:pPr>
-      <w:spacing w:line="360" w:lineRule="auto"/>
-    </w:pPr>
-    <w:rPr>
-      <w:rFonts w:ascii="Helvetica Neue Light" w:hAnsi="Helvetica Neue Light"/>
-      <w:b/>
-      <w:sz w:val="18"/>
-      <w:szCs w:val="18"/>
-    </w:rPr>
-  </w:style>
-  <w:style w:type="paragraph" w:customStyle="1" w:styleId="TITEL">
-    <w:name w:val="TITEL"/>
-    <w:basedOn w:val="berschrift1"/>
-    <w:qFormat/>
-    <w:rsid w:val="008A02B4"/>
-    <w:pPr>
-      <w:numPr>
-        <w:numId w:val="3"/>
-      </w:numPr>
-      <w:spacing w:after="1080"/>
-    </w:pPr>
-    <w:rPr>
-      <w:rFonts w:ascii="Helvetica Neue UltraLight" w:hAnsi="Helvetica Neue UltraLight"/>
-      <w:b w:val="0"/>
-      <w:color w:val="auto"/>
-      <w:sz w:val="64"/>
-    </w:rPr>
-  </w:style>
-  <w:style w:type="character" w:customStyle="1" w:styleId="berschrift1Zeichen">
-    <w:name w:val="Überschrift 1 Zeichen"/>
-    <w:basedOn w:val="Absatzstandardschriftart"/>
-    <w:link w:val="berschrift1"/>
-    <w:uiPriority w:val="9"/>
-    <w:rsid w:val="008A02B4"/>
-    <w:rPr>
-      <w:rFonts w:asciiTheme="majorHAnsi" w:eastAsiaTheme="majorEastAsia" w:hAnsiTheme="majorHAnsi" w:cstheme="majorBidi"/>
-      <w:b/>
-      <w:bCs/>
-      <w:color w:val="565656" w:themeColor="accent1" w:themeShade="B5"/>
-      <w:sz w:val="32"/>
-      <w:szCs w:val="32"/>
-    </w:rPr>
-  </w:style>
-  <w:style w:type="paragraph" w:customStyle="1" w:styleId="UNTERTITEL1">
-    <w:name w:val="UNTERTITEL 1"/>
-    <w:basedOn w:val="TITEL"/>
-    <w:autoRedefine/>
-    <w:qFormat/>
-    <w:rsid w:val="008A02B4"/>
-    <w:pPr>
-      <w:numPr>
-        <w:ilvl w:val="1"/>
-      </w:numPr>
-      <w:spacing w:after="240"/>
-    </w:pPr>
-    <w:rPr>
-      <w:rFonts w:ascii="Helvetica Neue" w:hAnsi="Helvetica Neue"/>
-      <w:color w:val="E57B7F" w:themeColor="text2" w:themeTint="99"/>
-      <w:sz w:val="28"/>
-    </w:rPr>
-  </w:style>
-  <w:style w:type="paragraph" w:customStyle="1" w:styleId="UNTERTITEL2">
-    <w:name w:val="UNTERTITEL 2"/>
-    <w:basedOn w:val="berschrift2"/>
-    <w:qFormat/>
-    <w:rsid w:val="008A02B4"/>
-    <w:pPr>
-      <w:numPr>
-        <w:ilvl w:val="2"/>
-        <w:numId w:val="3"/>
-      </w:numPr>
-      <w:spacing w:line="360" w:lineRule="auto"/>
-    </w:pPr>
-    <w:rPr>
-      <w:rFonts w:ascii="Helvetica Neue" w:hAnsi="Helvetica Neue"/>
-      <w:sz w:val="22"/>
-    </w:rPr>
-  </w:style>
-  <w:style w:type="character" w:customStyle="1" w:styleId="berschrift2Zeichen">
-    <w:name w:val="Überschrift 2 Zeichen"/>
-    <w:basedOn w:val="Absatzstandardschriftart"/>
-    <w:link w:val="berschrift2"/>
-    <w:uiPriority w:val="9"/>
-    <w:semiHidden/>
-    <w:rsid w:val="008A02B4"/>
-    <w:rPr>
-      <w:rFonts w:asciiTheme="majorHAnsi" w:eastAsiaTheme="majorEastAsia" w:hAnsiTheme="majorHAnsi" w:cstheme="majorBidi"/>
-      <w:b/>
-      <w:bCs/>
-      <w:color w:val="7A7A7A" w:themeColor="accent1"/>
-      <w:sz w:val="26"/>
-      <w:szCs w:val="26"/>
-    </w:rPr>
-  </w:style>
-  <w:style w:type="table" w:styleId="Tabellenraster">
-    <w:name w:val="Table Grid"/>
-    <w:basedOn w:val="NormaleTabelle"/>
-    <w:uiPriority w:val="59"/>
-    <w:rsid w:val="00875B10"/>
-    <w:tblPr>
-      <w:tblInd w:w="0" w:type="dxa"/>
-      <w:tblBorders>
-        <w:top w:val="single" w:sz="4" w:space="0" w:color="auto"/>
-        <w:left w:val="single" w:sz="4" w:space="0" w:color="auto"/>
-        <w:bottom w:val="single" w:sz="4" w:space="0" w:color="auto"/>
-        <w:right w:val="single" w:sz="4" w:space="0" w:color="auto"/>
-        <w:insideH w:val="single" w:sz="4" w:space="0" w:color="auto"/>
-        <w:insideV w:val="single" w:sz="4" w:space="0" w:color="auto"/>
-      </w:tblBorders>
-      <w:tblCellMar>
-        <w:top w:w="0" w:type="dxa"/>
-        <w:left w:w="108" w:type="dxa"/>
-        <w:bottom w:w="0" w:type="dxa"/>
-        <w:right w:w="108" w:type="dxa"/>
-      </w:tblCellMar>
-    </w:tblPr>
-  </w:style>
-  <w:style w:type="paragraph" w:styleId="Listenabsatz">
-    <w:name w:val="List Paragraph"/>
-    <w:basedOn w:val="Standard"/>
-    <w:uiPriority w:val="34"/>
-    <w:qFormat/>
-    <w:rsid w:val="00302632"/>
-    <w:pPr>
-      <w:ind w:left="720"/>
-      <w:contextualSpacing/>
-    </w:pPr>
-  </w:style>
-  <w:style w:type="paragraph" w:styleId="Kopfzeile">
-    <w:name w:val="header"/>
-    <w:basedOn w:val="Standard"/>
-    <w:link w:val="KopfzeileZeichen"/>
-    <w:uiPriority w:val="99"/>
-    <w:unhideWhenUsed/>
-    <w:rsid w:val="00C5070B"/>
-    <w:pPr>
-      <w:tabs>
-        <w:tab w:val="center" w:pos="4703"/>
-        <w:tab w:val="right" w:pos="9406"/>
-      </w:tabs>
-    </w:pPr>
-  </w:style>
-  <w:style w:type="character" w:customStyle="1" w:styleId="KopfzeileZeichen">
-    <w:name w:val="Kopfzeile Zeichen"/>
-    <w:basedOn w:val="Absatzstandardschriftart"/>
-    <w:link w:val="Kopfzeile"/>
-    <w:uiPriority w:val="99"/>
-    <w:rsid w:val="00C5070B"/>
-  </w:style>
-  <w:style w:type="paragraph" w:styleId="Fuzeile">
-    <w:name w:val="footer"/>
-    <w:basedOn w:val="Standard"/>
-    <w:link w:val="FuzeileZeichen"/>
-    <w:uiPriority w:val="99"/>
-    <w:unhideWhenUsed/>
-    <w:rsid w:val="00C5070B"/>
-    <w:pPr>
-      <w:tabs>
-        <w:tab w:val="center" w:pos="4703"/>
-        <w:tab w:val="right" w:pos="9406"/>
-      </w:tabs>
-    </w:pPr>
-  </w:style>
-  <w:style w:type="character" w:customStyle="1" w:styleId="FuzeileZeichen">
-    <w:name w:val="Fußzeile Zeichen"/>
-    <w:basedOn w:val="Absatzstandardschriftart"/>
-    <w:link w:val="Fuzeile"/>
-    <w:uiPriority w:val="99"/>
-    <w:rsid w:val="00C5070B"/>
-  </w:style>
-  <w:style w:type="paragraph" w:styleId="Sprechblasentext">
-    <w:name w:val="Balloon Text"/>
-    <w:basedOn w:val="Standard"/>
-    <w:link w:val="SprechblasentextZeichen"/>
-    <w:uiPriority w:val="99"/>
-    <w:semiHidden/>
-    <w:unhideWhenUsed/>
-    <w:rsid w:val="00B94155"/>
-    <w:rPr>
-      <w:rFonts w:ascii="Lucida Grande" w:hAnsi="Lucida Grande"/>
-      <w:sz w:val="18"/>
-      <w:szCs w:val="18"/>
-    </w:rPr>
-  </w:style>
-  <w:style w:type="character" w:customStyle="1" w:styleId="SprechblasentextZeichen">
-    <w:name w:val="Sprechblasentext Zeichen"/>
-    <w:basedOn w:val="Absatzstandardschriftart"/>
-    <w:link w:val="Sprechblasentext"/>
-    <w:uiPriority w:val="99"/>
-    <w:semiHidden/>
-    <w:rsid w:val="00B94155"/>
-    <w:rPr>
-      <w:rFonts w:ascii="Lucida Grande" w:hAnsi="Lucida Grande"/>
-      <w:sz w:val="18"/>
-      <w:szCs w:val="18"/>
-    </w:rPr>
-  </w:style>
-  <w:style w:type="paragraph" w:styleId="Untertitel">
-    <w:name w:val="Subtitle"/>
-    <w:basedOn w:val="Standard"/>
-    <w:next w:val="Standard"/>
-    <w:link w:val="UntertitelZeichen"/>
-    <w:uiPriority w:val="11"/>
-    <w:qFormat/>
-    <w:rsid w:val="00130120"/>
-    <w:pPr>
-      <w:numPr>
-        <w:ilvl w:val="1"/>
-      </w:numPr>
-    </w:pPr>
-    <w:rPr>
-      <w:rFonts w:asciiTheme="majorHAnsi" w:eastAsiaTheme="majorEastAsia" w:hAnsiTheme="majorHAnsi" w:cstheme="majorBidi"/>
-      <w:i/>
-      <w:iCs/>
-      <w:color w:val="7A7A7A" w:themeColor="accent1"/>
-      <w:spacing w:val="15"/>
-    </w:rPr>
-  </w:style>
-  <w:style w:type="character" w:customStyle="1" w:styleId="UntertitelZeichen">
-    <w:name w:val="Untertitel Zeichen"/>
-    <w:basedOn w:val="Absatzstandardschriftart"/>
-    <w:link w:val="Untertitel"/>
-    <w:uiPriority w:val="11"/>
-    <w:rsid w:val="00130120"/>
-    <w:rPr>
-      <w:rFonts w:asciiTheme="majorHAnsi" w:eastAsiaTheme="majorEastAsia" w:hAnsiTheme="majorHAnsi" w:cstheme="majorBidi"/>
-      <w:i/>
-      <w:iCs/>
-      <w:color w:val="7A7A7A" w:themeColor="accent1"/>
-      <w:spacing w:val="15"/>
-    </w:rPr>
-  </w:style>
-  <w:style w:type="character" w:styleId="Link">
-    <w:name w:val="Hyperlink"/>
-    <w:basedOn w:val="Absatzstandardschriftart"/>
+    <w:basedOn w:val="Absatz-Standardschriftart"/>
     <w:uiPriority w:val="99"/>
     <w:unhideWhenUsed/>
     <w:rsid w:val="000827EA"/>

</xml_diff>